<commit_message>
added some pdfs and worked on thesis
</commit_message>
<xml_diff>
--- a/thesis/Thesis.docx
+++ b/thesis/Thesis.docx
@@ -968,6 +968,11 @@
     </w:p>
     <w:sdt>
       <w:sdtPr>
+        <w:rPr>
+          <w:b w:val="0"/>
+          <w:sz w:val="22"/>
+          <w:lang w:eastAsia="de-DE"/>
+        </w:rPr>
         <w:id w:val="1609007011"/>
         <w:docPartObj>
           <w:docPartGallery w:val="Table of Contents"/>
@@ -977,8 +982,6 @@
       <w:sdtEndPr>
         <w:rPr>
           <w:bCs/>
-          <w:sz w:val="22"/>
-          <w:lang w:eastAsia="de-DE"/>
         </w:rPr>
       </w:sdtEndPr>
       <w:sdtContent>
@@ -987,12 +990,7 @@
             <w:pStyle w:val="Inhaltsverzeichnisberschrift"/>
           </w:pPr>
           <w:r>
-            <w:t>I</w:t>
-          </w:r>
-          <w:bookmarkStart w:id="0" w:name="_GoBack"/>
-          <w:bookmarkEnd w:id="0"/>
-          <w:r>
-            <w:t>nhalt</w:t>
+            <w:t>Inhalt</w:t>
           </w:r>
         </w:p>
         <w:p>
@@ -5561,31 +5559,31 @@
           <w:docGrid w:linePitch="360"/>
         </w:sectPr>
       </w:pPr>
-      <w:bookmarkStart w:id="1" w:name="_Toc354659178"/>
-      <w:bookmarkStart w:id="2" w:name="_Toc354660357"/>
-      <w:bookmarkStart w:id="3" w:name="_Toc354660407"/>
-      <w:bookmarkStart w:id="4" w:name="_Toc354660468"/>
-      <w:bookmarkStart w:id="5" w:name="_Toc361142756"/>
-      <w:bookmarkStart w:id="6" w:name="_Toc361143689"/>
+      <w:bookmarkStart w:id="0" w:name="_Toc354659178"/>
+      <w:bookmarkStart w:id="1" w:name="_Toc354660357"/>
+      <w:bookmarkStart w:id="2" w:name="_Toc354660407"/>
+      <w:bookmarkStart w:id="3" w:name="_Toc354660468"/>
+      <w:bookmarkStart w:id="4" w:name="_Toc361142756"/>
+      <w:bookmarkStart w:id="5" w:name="_Toc361143689"/>
     </w:p>
     <w:p>
       <w:pPr>
         <w:pStyle w:val="berschrift1"/>
       </w:pPr>
-      <w:bookmarkStart w:id="7" w:name="_Toc452981242"/>
-      <w:bookmarkStart w:id="8" w:name="_Toc458385691"/>
+      <w:bookmarkStart w:id="6" w:name="_Toc452981242"/>
+      <w:bookmarkStart w:id="7" w:name="_Toc458385691"/>
+      <w:bookmarkEnd w:id="0"/>
       <w:bookmarkEnd w:id="1"/>
       <w:bookmarkEnd w:id="2"/>
       <w:bookmarkEnd w:id="3"/>
       <w:bookmarkEnd w:id="4"/>
       <w:bookmarkEnd w:id="5"/>
-      <w:bookmarkEnd w:id="6"/>
       <w:r>
         <w:lastRenderedPageBreak/>
         <w:t>Einleitung</w:t>
       </w:r>
+      <w:bookmarkEnd w:id="6"/>
       <w:bookmarkEnd w:id="7"/>
-      <w:bookmarkEnd w:id="8"/>
     </w:p>
     <w:p>
       <w:pPr>
@@ -5612,57 +5610,63 @@
       <w:pPr>
         <w:pStyle w:val="berschrift1"/>
       </w:pPr>
-      <w:bookmarkStart w:id="9" w:name="_Toc458385692"/>
+      <w:bookmarkStart w:id="8" w:name="_Toc458385692"/>
       <w:r>
         <w:lastRenderedPageBreak/>
         <w:t>Konzept und Planung</w:t>
       </w:r>
+      <w:bookmarkEnd w:id="8"/>
+    </w:p>
+    <w:p>
+      <w:r>
+        <w:t xml:space="preserve">In folgendem Kapitel </w:t>
+      </w:r>
+      <w:proofErr w:type="gramStart"/>
+      <w:r>
+        <w:t>wird</w:t>
+      </w:r>
+      <w:proofErr w:type="gramEnd"/>
+      <w:r>
+        <w:t xml:space="preserve"> das Konzept und die Planung der </w:t>
+      </w:r>
+      <w:proofErr w:type="spellStart"/>
+      <w:r>
+        <w:t>Fotobox</w:t>
+      </w:r>
+      <w:proofErr w:type="spellEnd"/>
+      <w:r>
+        <w:t>, sowie die technischen Details der einzelnen Hardwarekomponenten näher beleuchtet.</w:t>
+      </w:r>
+    </w:p>
+    <w:p>
+      <w:pPr>
+        <w:pStyle w:val="berschrift2"/>
+      </w:pPr>
+      <w:bookmarkStart w:id="9" w:name="_Toc458385693"/>
+      <w:r>
+        <w:t>Konzept</w:t>
+      </w:r>
       <w:bookmarkEnd w:id="9"/>
     </w:p>
     <w:p>
-      <w:r>
-        <w:t xml:space="preserve">In folgendem Kapitel </w:t>
-      </w:r>
-      <w:proofErr w:type="gramStart"/>
-      <w:r>
-        <w:t>wird</w:t>
-      </w:r>
-      <w:proofErr w:type="gramEnd"/>
-      <w:r>
-        <w:t xml:space="preserve"> das Konzept und die Planung der </w:t>
-      </w:r>
-      <w:proofErr w:type="spellStart"/>
-      <w:r>
-        <w:t>Fotobox</w:t>
-      </w:r>
-      <w:proofErr w:type="spellEnd"/>
-      <w:r>
-        <w:t>, sowie die technischen Details der einzelnen Hardwarekomponenten näher beleuchtet.</w:t>
-      </w:r>
-    </w:p>
-    <w:p>
-      <w:pPr>
-        <w:pStyle w:val="berschrift2"/>
-      </w:pPr>
-      <w:bookmarkStart w:id="10" w:name="_Toc458385693"/>
-      <w:r>
-        <w:t>Konzept</w:t>
+      <w:pPr>
+        <w:pStyle w:val="berschrift3"/>
+      </w:pPr>
+      <w:bookmarkStart w:id="10" w:name="_Toc458385694"/>
+      <w:r>
+        <w:t>Überlegung</w:t>
       </w:r>
       <w:bookmarkEnd w:id="10"/>
     </w:p>
     <w:p>
-      <w:pPr>
-        <w:pStyle w:val="berschrift3"/>
-      </w:pPr>
-      <w:bookmarkStart w:id="11" w:name="_Toc458385694"/>
-      <w:r>
-        <w:t>Überlegung</w:t>
-      </w:r>
-      <w:bookmarkEnd w:id="11"/>
-    </w:p>
-    <w:p>
-      <w:r>
-        <w:t>Aufgrund der in der Einleitung bereits angesprochenen Vielfalt von Fotoboxen, stellen sich vier grundlegende Fragen, die man beim Bau eines solchen Apparats beachten sollte:</w:t>
+      <w:r>
+        <w:t>Aufgrund der in der Einleitung bereits angesprochenen Vielfalt von Fotoboxen, stellen sich vier grundlegend</w:t>
+      </w:r>
+      <w:r>
+        <w:t>e Fragen, die man beim Bau einer</w:t>
+      </w:r>
+      <w:r>
+        <w:t xml:space="preserve"> solchen beachten sollte:</w:t>
       </w:r>
     </w:p>
     <w:p>
@@ -5735,7 +5739,13 @@
         <w:ind w:firstLine="0"/>
       </w:pPr>
       <w:r>
-        <w:t xml:space="preserve">Aus diesen vier Fragen lässt sich zum einen eine Liste der Features, die die </w:t>
+        <w:t xml:space="preserve">Aus diesen vier Fragen lässt sich zum einen eine Liste der </w:t>
+      </w:r>
+      <w:r>
+        <w:t>Funktionen</w:t>
+      </w:r>
+      <w:r>
+        <w:t xml:space="preserve">, die die </w:t>
       </w:r>
       <w:proofErr w:type="spellStart"/>
       <w:r>
@@ -5743,7 +5753,13 @@
       </w:r>
       <w:proofErr w:type="spellEnd"/>
       <w:r>
-        <w:t xml:space="preserve"> bereitstellen soll erstellen, als auch die Produktauswahl für die einzelnen Hardwarekomponenten dieser einschränken. </w:t>
+        <w:t xml:space="preserve"> bereitstellen soll erstellen, </w:t>
+      </w:r>
+      <w:r>
+        <w:t>zum anderen aber</w:t>
+      </w:r>
+      <w:r>
+        <w:t xml:space="preserve"> auch die Produktauswahl für die einzelnen Hardwarekomponenten dieser einschränken. </w:t>
       </w:r>
     </w:p>
     <w:p>
@@ -5758,7 +5774,13 @@
         <w:ind w:firstLine="0"/>
       </w:pPr>
       <w:r>
-        <w:t>Wenn man nun diese vier Fragen auf diese Arbeit bezogen beantwortet kommt man auf folgendes Ergebnis.</w:t>
+        <w:t>Wenn man nun diese vier Fragen auf diese Arbeit bezogen beantwortet</w:t>
+      </w:r>
+      <w:r>
+        <w:t>,</w:t>
+      </w:r>
+      <w:r>
+        <w:t xml:space="preserve"> kommt man auf folgendes Ergebnis.</w:t>
       </w:r>
     </w:p>
     <w:p>
@@ -5802,7 +5824,10 @@
       </w:pPr>
       <w:r>
         <w:lastRenderedPageBreak/>
-        <w:t>Zusätzlich sollte eine Live View eine Anforderung sein, um dem Nutzer anzuzeigen wo er sich gerade auf dem Foto befindet.</w:t>
+        <w:t>Zusätzlich sollte ein</w:t>
+      </w:r>
+      <w:r>
+        <w:t xml:space="preserve"> Live View eine Anforderung sein, um dem Nutzer anzuzeigen wo er sich gerade auf dem Foto befindet.</w:t>
       </w:r>
     </w:p>
     <w:p>
@@ -5824,563 +5849,1410 @@
       <w:pPr>
         <w:pStyle w:val="berschrift3"/>
       </w:pPr>
-      <w:bookmarkStart w:id="12" w:name="_Toc458385695"/>
+      <w:bookmarkStart w:id="11" w:name="_Toc458385695"/>
       <w:r>
         <w:t>Grundlegendes Konzept</w:t>
       </w:r>
+      <w:bookmarkEnd w:id="11"/>
+      <w:r>
+        <w:t xml:space="preserve"> </w:t>
+      </w:r>
+    </w:p>
+    <w:p>
+      <w:r>
+        <w:t xml:space="preserve">Da eine </w:t>
+      </w:r>
+      <w:proofErr w:type="spellStart"/>
+      <w:r>
+        <w:t>Fotobox</w:t>
+      </w:r>
+      <w:proofErr w:type="spellEnd"/>
+      <w:r>
+        <w:t xml:space="preserve"> doch einige technische Komponenten, die alle zusammen kompatibel sein müssen, benötigt, ist es nicht ganz einfach ohne fremde Hilfe und Grundlegendes Wissen einen geeigneten Einstieg zu finden. Zum Glück schaffen die vielen Anleitungen Abhilfe und eine erste Übersicht, was eine mögliche Kombination sein könnte. </w:t>
+      </w:r>
+      <w:r>
+        <w:t xml:space="preserve"> Z.B. [Link zur Anleitung im Internet]</w:t>
+      </w:r>
+    </w:p>
+    <w:p>
+      <w:pPr>
+        <w:pStyle w:val="Folgeabsatz"/>
+        <w:ind w:firstLine="0"/>
+      </w:pPr>
+      <w:r>
+        <w:t>Leider bietet eine Anleitung keine Garantie, dass alles einwandfrei funktioniert, vor allem nicht wenn aus diversen Gründen (z.B. Budget, Kamera bereits vorhanden) Komponenten ausgetauscht werden.</w:t>
+      </w:r>
+    </w:p>
+    <w:p>
+      <w:pPr>
+        <w:pStyle w:val="Folgeabsatz"/>
+        <w:ind w:firstLine="0"/>
+      </w:pPr>
+      <w:r>
+        <w:t>Dieser Arbeit liegt nach einiger Recherche folgender Aufbau zugrunde (siehe Abbildung 1).</w:t>
+      </w:r>
+    </w:p>
+    <w:p>
+      <w:pPr>
+        <w:pStyle w:val="Folgeabsatz"/>
+        <w:ind w:firstLine="0"/>
+      </w:pPr>
+    </w:p>
+    <w:p>
+      <w:pPr>
+        <w:pStyle w:val="Folgeabsatz"/>
+        <w:ind w:firstLine="0"/>
+      </w:pPr>
+      <w:r>
+        <w:rPr>
+          <w:noProof/>
+        </w:rPr>
+        <w:drawing>
+          <wp:inline distT="0" distB="0" distL="0" distR="0" wp14:anchorId="41BB83F2" wp14:editId="3D42D9FD">
+            <wp:extent cx="4963795" cy="2785110"/>
+            <wp:effectExtent l="0" t="0" r="8255" b="0"/>
+            <wp:docPr id="2" name="Grafik 2"/>
+            <wp:cNvGraphicFramePr>
+              <a:graphicFrameLocks xmlns:a="http://schemas.openxmlformats.org/drawingml/2006/main" noChangeAspect="1"/>
+            </wp:cNvGraphicFramePr>
+            <a:graphic xmlns:a="http://schemas.openxmlformats.org/drawingml/2006/main">
+              <a:graphicData uri="http://schemas.openxmlformats.org/drawingml/2006/picture">
+                <pic:pic xmlns:pic="http://schemas.openxmlformats.org/drawingml/2006/picture">
+                  <pic:nvPicPr>
+                    <pic:cNvPr id="2" name="photo_booth_concept.png"/>
+                    <pic:cNvPicPr/>
+                  </pic:nvPicPr>
+                  <pic:blipFill>
+                    <a:blip r:embed="rId14">
+                      <a:extLst>
+                        <a:ext uri="{28A0092B-C50C-407E-A947-70E740481C1C}">
+                          <a14:useLocalDpi xmlns:a14="http://schemas.microsoft.com/office/drawing/2010/main" val="0"/>
+                        </a:ext>
+                      </a:extLst>
+                    </a:blip>
+                    <a:stretch>
+                      <a:fillRect/>
+                    </a:stretch>
+                  </pic:blipFill>
+                  <pic:spPr>
+                    <a:xfrm>
+                      <a:off x="0" y="0"/>
+                      <a:ext cx="4963795" cy="2785110"/>
+                    </a:xfrm>
+                    <a:prstGeom prst="rect">
+                      <a:avLst/>
+                    </a:prstGeom>
+                  </pic:spPr>
+                </pic:pic>
+              </a:graphicData>
+            </a:graphic>
+          </wp:inline>
+        </w:drawing>
+      </w:r>
+    </w:p>
+    <w:p>
+      <w:pPr>
+        <w:pStyle w:val="Folgeabsatz"/>
+        <w:ind w:firstLine="0"/>
+      </w:pPr>
+    </w:p>
+    <w:p>
+      <w:pPr>
+        <w:pStyle w:val="Folgeabsatz"/>
+        <w:ind w:firstLine="0"/>
+      </w:pPr>
+      <w:r>
+        <w:lastRenderedPageBreak/>
+        <w:t xml:space="preserve">Abbildung 1 zeigt den geplanten Aufbau der </w:t>
+      </w:r>
+      <w:proofErr w:type="spellStart"/>
+      <w:r>
+        <w:t>Fotobox</w:t>
+      </w:r>
+      <w:proofErr w:type="spellEnd"/>
+      <w:r>
+        <w:t xml:space="preserve"> und der der zugehörigen. externen Komponenten, wie z.B. den PHP- Server und den Grobhandtaster, sowie die Interaktion der Komponenten untereinander.</w:t>
+      </w:r>
+    </w:p>
+    <w:p>
+      <w:pPr>
+        <w:pStyle w:val="Folgeabsatz"/>
+        <w:ind w:firstLine="0"/>
+      </w:pPr>
+    </w:p>
+    <w:p>
+      <w:pPr>
+        <w:pStyle w:val="Folgeabsatz"/>
+        <w:ind w:firstLine="0"/>
+      </w:pPr>
+      <w:r>
+        <w:t xml:space="preserve">Wie man sehen kann soll das Herzstück der Box aus einer Canon EOS 600D Kamera bestehen, an der ein </w:t>
+      </w:r>
+      <w:proofErr w:type="spellStart"/>
+      <w:r>
+        <w:t>Yongnuo</w:t>
+      </w:r>
+      <w:proofErr w:type="spellEnd"/>
+      <w:r>
+        <w:t xml:space="preserve"> RF603 II Transreceiver über ein 2,5 mm Kabel angeschlossen ist. In einen Grobhandtaster soll ein baugleicher Transreceiver verbaut werden, der dient somit als Auslöser des anderen fungiert. Wird also der Taster vom Nutzer gedrückt würde der Transreceiver, der auf die Kamera montiert ist das Signal empfangen und die Kamera auslösen.</w:t>
+      </w:r>
+    </w:p>
+    <w:p>
+      <w:pPr>
+        <w:pStyle w:val="Folgeabsatz"/>
+        <w:ind w:firstLine="0"/>
+      </w:pPr>
+      <w:r>
+        <w:t xml:space="preserve">Die Kamera sollte nun ein Bild aufnehmen, jedoch kurz zuvor ein Signal zurück an den auf ihr angebrachten Transreceiver  geben, der wiederum den </w:t>
+      </w:r>
+      <w:proofErr w:type="spellStart"/>
+      <w:r>
+        <w:t>Yongnuo</w:t>
+      </w:r>
+      <w:proofErr w:type="spellEnd"/>
+      <w:r>
+        <w:t xml:space="preserve"> YN560-III Blitz auslösen müsste.</w:t>
+      </w:r>
+    </w:p>
+    <w:p>
+      <w:pPr>
+        <w:pStyle w:val="Folgeabsatz"/>
+        <w:ind w:firstLine="0"/>
+      </w:pPr>
+    </w:p>
+    <w:p>
+      <w:pPr>
+        <w:pStyle w:val="Folgeabsatz"/>
+        <w:ind w:firstLine="0"/>
+      </w:pPr>
+      <w:r>
+        <w:t xml:space="preserve">Zeitgleich soll nun eine App namens „DSLR-Controller“ von </w:t>
+      </w:r>
+      <w:proofErr w:type="spellStart"/>
+      <w:r>
+        <w:t>Chainfire</w:t>
+      </w:r>
+      <w:proofErr w:type="spellEnd"/>
+      <w:r>
+        <w:t xml:space="preserve"> auf dem Android Tablet Nexus 7 (</w:t>
+      </w:r>
+      <w:r>
+        <w:t>2012</w:t>
+      </w:r>
+      <w:r>
+        <w:t xml:space="preserve">) geöffnet sein und erkennen, dass ein Bild aufgenommen wurde und dieses anzeigen und auf dem Gerät speichern. Eine zweite, selbstentwickelte App, übernimmt die Kommunikation mit dem PHP-Server, indem sie erkennt sobald ein Bild in auf dem Tablet gespeichert wurde und somit den Nutzer auffordert seine E-Mail Adresse einzugeben und das Bild daraufhin auf den Server lädt. </w:t>
+      </w:r>
+    </w:p>
+    <w:p>
+      <w:pPr>
+        <w:pStyle w:val="Folgeabsatz"/>
+        <w:ind w:firstLine="0"/>
+      </w:pPr>
+    </w:p>
+    <w:p>
+      <w:pPr>
+        <w:pStyle w:val="Folgeabsatz"/>
+        <w:ind w:firstLine="0"/>
+      </w:pPr>
+      <w:r>
+        <w:t xml:space="preserve">Der Server verwaltet dieses Bild nun, indem er es lokal speichert, einen Download Code generiert, diesen mit dem </w:t>
+      </w:r>
+      <w:proofErr w:type="spellStart"/>
+      <w:r>
+        <w:t>Bildpfad</w:t>
+      </w:r>
+      <w:proofErr w:type="spellEnd"/>
+      <w:r>
+        <w:t xml:space="preserve"> assoziiert und  in einer Datenbank speichert. Anschließend wird eine E-Mail mit einem Download Link, in dem der </w:t>
+      </w:r>
+      <w:r>
+        <w:lastRenderedPageBreak/>
+        <w:t>generierte Code als Query Parameter</w:t>
+      </w:r>
+      <w:r>
+        <w:rPr>
+          <w:rStyle w:val="Funotenzeichen"/>
+        </w:rPr>
+        <w:footnoteReference w:id="1"/>
+      </w:r>
+      <w:r>
+        <w:t xml:space="preserve"> eingebaut ist, an alle vom Nutzer eingegebenen E-Mail Adressen gesendet. Öffnet der Nutzer nun diesen Link, wird in der Datenbank nach dem Download Code gesucht und bei einem Treffer das richtige Bild als Download geöffnet.  </w:t>
+      </w:r>
+    </w:p>
+    <w:p>
+      <w:pPr>
+        <w:pStyle w:val="berschrift2"/>
+      </w:pPr>
+      <w:bookmarkStart w:id="12" w:name="_Toc458385697"/>
+      <w:r>
+        <w:t>Canon EOS 600D Kamera</w:t>
+      </w:r>
       <w:bookmarkEnd w:id="12"/>
+    </w:p>
+    <w:p>
+      <w:r>
+        <w:t xml:space="preserve">Die EOS 600D Kamera wurde für diese Arbeit gewählt, weil sie am Lehrstuhl schon vorhanden war [und </w:t>
+      </w:r>
+      <w:proofErr w:type="spellStart"/>
+      <w:r>
+        <w:t>vllt</w:t>
+      </w:r>
+      <w:proofErr w:type="spellEnd"/>
+      <w:r>
+        <w:t xml:space="preserve"> wird sie </w:t>
+      </w:r>
+      <w:proofErr w:type="spellStart"/>
+      <w:r>
+        <w:t>auh</w:t>
+      </w:r>
+      <w:proofErr w:type="spellEnd"/>
       <w:r>
         <w:t xml:space="preserve"> </w:t>
       </w:r>
+      <w:proofErr w:type="spellStart"/>
+      <w:r>
+        <w:t>ind</w:t>
+      </w:r>
+      <w:proofErr w:type="spellEnd"/>
+      <w:r>
+        <w:t xml:space="preserve"> er </w:t>
+      </w:r>
+      <w:proofErr w:type="spellStart"/>
+      <w:r>
+        <w:t>anleitung</w:t>
+      </w:r>
+      <w:proofErr w:type="spellEnd"/>
+      <w:r>
+        <w:t xml:space="preserve"> benutzt??]</w:t>
+      </w:r>
+      <w:r>
+        <w:t xml:space="preserve"> und alle benötigten Funktionen unterstützt.</w:t>
+      </w:r>
+    </w:p>
+    <w:p>
+      <w:pPr>
+        <w:rPr>
+          <w:lang w:val="en-US"/>
+        </w:rPr>
+      </w:pPr>
+      <w:r>
+        <w:t>Die Bedienungsanleitung von Canon beschreibt die Kamera als „… a high-performance, digital single-</w:t>
+      </w:r>
+      <w:proofErr w:type="spellStart"/>
+      <w:r>
+        <w:t>lens</w:t>
+      </w:r>
+      <w:proofErr w:type="spellEnd"/>
+      <w:r>
+        <w:t xml:space="preserve"> </w:t>
+      </w:r>
+      <w:proofErr w:type="spellStart"/>
+      <w:r>
+        <w:t>reflex</w:t>
+      </w:r>
+      <w:proofErr w:type="spellEnd"/>
+      <w:r>
+        <w:t xml:space="preserve"> </w:t>
+      </w:r>
+      <w:proofErr w:type="spellStart"/>
+      <w:r>
+        <w:t>camera</w:t>
+      </w:r>
+      <w:proofErr w:type="spellEnd"/>
+      <w:r>
+        <w:t xml:space="preserve"> </w:t>
+      </w:r>
+      <w:proofErr w:type="spellStart"/>
+      <w:r>
+        <w:t>featuring</w:t>
+      </w:r>
+      <w:proofErr w:type="spellEnd"/>
+      <w:r>
+        <w:t xml:space="preserve"> a </w:t>
+      </w:r>
+      <w:proofErr w:type="spellStart"/>
+      <w:r>
+        <w:t>fine</w:t>
+      </w:r>
+      <w:proofErr w:type="spellEnd"/>
+      <w:r>
+        <w:t xml:space="preserve">-detail CMOS </w:t>
+      </w:r>
+      <w:proofErr w:type="spellStart"/>
+      <w:r>
+        <w:t>sensor</w:t>
+      </w:r>
+      <w:proofErr w:type="spellEnd"/>
+      <w:r>
+        <w:t xml:space="preserve"> </w:t>
+      </w:r>
+      <w:proofErr w:type="spellStart"/>
+      <w:r>
+        <w:t>with</w:t>
+      </w:r>
+      <w:proofErr w:type="spellEnd"/>
+      <w:r>
+        <w:t xml:space="preserve"> </w:t>
+      </w:r>
+      <w:proofErr w:type="spellStart"/>
+      <w:r>
+        <w:t>approx</w:t>
+      </w:r>
+      <w:proofErr w:type="spellEnd"/>
+      <w:r>
+        <w:t xml:space="preserve">. </w:t>
+      </w:r>
+      <w:r>
+        <w:rPr>
+          <w:lang w:val="en-US"/>
+        </w:rPr>
+        <w:t xml:space="preserve">18.0 effective megapixels, DIGIC 4, high-precision and high-speed 9-point AF, approx. </w:t>
+      </w:r>
+      <w:r>
+        <w:rPr>
+          <w:lang w:val="en-US"/>
+        </w:rPr>
+        <w:t>3.7 fps continuous shooting, Live View shooting, and Full High-Definition (Full HD) movie shooting.</w:t>
+      </w:r>
+    </w:p>
+    <w:p>
+      <w:r>
+        <w:rPr>
+          <w:lang w:val="en-US"/>
+        </w:rPr>
+        <w:t xml:space="preserve">The camera is highly responsive for shooting at </w:t>
+      </w:r>
+      <w:proofErr w:type="spellStart"/>
+      <w:r>
+        <w:rPr>
+          <w:lang w:val="en-US"/>
+        </w:rPr>
+        <w:t>anytime</w:t>
+      </w:r>
+      <w:proofErr w:type="spellEnd"/>
+      <w:r>
+        <w:rPr>
+          <w:lang w:val="en-US"/>
+        </w:rPr>
+        <w:t>, provides many functions fitted for advanced shooting, and offers many other features.</w:t>
+      </w:r>
+      <w:r>
+        <w:rPr>
+          <w:lang w:val="en-US"/>
+        </w:rPr>
+        <w:t>“</w:t>
+      </w:r>
+      <w:r>
+        <w:rPr>
+          <w:lang w:val="en-US"/>
+        </w:rPr>
+        <w:t xml:space="preserve"> </w:t>
+      </w:r>
+      <w:r>
+        <w:t>[Seite 2 Bedienungsanleitung</w:t>
+      </w:r>
+      <w:r>
+        <w:t xml:space="preserve"> S.2</w:t>
+      </w:r>
+      <w:r>
+        <w:t>]</w:t>
+      </w:r>
+      <w:r>
+        <w:t xml:space="preserve"> Wie in der Anleitung zu </w:t>
+      </w:r>
+      <w:r>
+        <w:t>les</w:t>
+      </w:r>
+      <w:r>
+        <w:t xml:space="preserve">en ist, </w:t>
+      </w:r>
+      <w:r>
+        <w:t>unterstützt</w:t>
+      </w:r>
+      <w:r>
+        <w:t xml:space="preserve"> die Kamera</w:t>
+      </w:r>
+      <w:r>
+        <w:t xml:space="preserve"> somit</w:t>
+      </w:r>
+      <w:r>
+        <w:t xml:space="preserve"> neben </w:t>
+      </w:r>
+      <w:r>
+        <w:t>vielen Funktionen das</w:t>
+      </w:r>
+      <w:r>
+        <w:t xml:space="preserve"> Live View </w:t>
+      </w:r>
+      <w:r>
+        <w:t xml:space="preserve">Shooting, was bedeutet, dass die aktuelle Sicht der Kamera auf dem Tablet angezeigt werden und währenddessen jederzeit ein Bild gemacht werden kann und somit für die </w:t>
+      </w:r>
+      <w:proofErr w:type="spellStart"/>
+      <w:r>
+        <w:t>Fotobox</w:t>
+      </w:r>
+      <w:proofErr w:type="spellEnd"/>
+      <w:r>
+        <w:t xml:space="preserve"> geeignet ist.</w:t>
+      </w:r>
+    </w:p>
+    <w:p>
+      <w:pPr>
+        <w:pStyle w:val="Folgeabsatz"/>
+      </w:pPr>
+    </w:p>
+    <w:p>
+      <w:pPr>
+        <w:pStyle w:val="berschrift2"/>
+      </w:pPr>
+      <w:bookmarkStart w:id="13" w:name="_Toc458385698"/>
+      <w:r>
+        <w:t>DSLR-Controller-App</w:t>
+      </w:r>
+      <w:bookmarkEnd w:id="13"/>
+    </w:p>
+    <w:p>
+      <w:pPr>
+        <w:rPr>
+          <w:szCs w:val="22"/>
+          <w:lang w:val="en-US"/>
+        </w:rPr>
+      </w:pPr>
+      <w:r>
+        <w:t xml:space="preserve">DSLR Controller ist eine entwickelte App, die es ermöglicht eine Canon EOS DSLR Kamera von einem Android Gerät aus zu steuern. </w:t>
+      </w:r>
+      <w:proofErr w:type="spellStart"/>
+      <w:r>
+        <w:rPr>
+          <w:lang w:val="en-US"/>
+        </w:rPr>
+        <w:t>Chainfire</w:t>
+      </w:r>
+      <w:proofErr w:type="spellEnd"/>
+      <w:r>
+        <w:rPr>
+          <w:lang w:val="en-US"/>
+        </w:rPr>
+        <w:t xml:space="preserve"> </w:t>
+      </w:r>
+      <w:proofErr w:type="spellStart"/>
+      <w:r>
+        <w:rPr>
+          <w:lang w:val="en-US"/>
+        </w:rPr>
+        <w:t>selbst</w:t>
+      </w:r>
+      <w:proofErr w:type="spellEnd"/>
+      <w:r>
+        <w:rPr>
+          <w:lang w:val="en-US"/>
+        </w:rPr>
+        <w:t xml:space="preserve"> </w:t>
+      </w:r>
+      <w:proofErr w:type="spellStart"/>
+      <w:r>
+        <w:rPr>
+          <w:lang w:val="en-US"/>
+        </w:rPr>
+        <w:t>schreibt</w:t>
+      </w:r>
+      <w:proofErr w:type="spellEnd"/>
+      <w:r>
+        <w:rPr>
+          <w:lang w:val="en-US"/>
+        </w:rPr>
+        <w:t xml:space="preserve"> auf der </w:t>
+      </w:r>
+      <w:proofErr w:type="spellStart"/>
+      <w:r>
+        <w:rPr>
+          <w:lang w:val="en-US"/>
+        </w:rPr>
+        <w:t>Seite</w:t>
+      </w:r>
+      <w:proofErr w:type="spellEnd"/>
+      <w:r>
+        <w:rPr>
+          <w:lang w:val="en-US"/>
+        </w:rPr>
+        <w:t xml:space="preserve"> der App „</w:t>
+      </w:r>
+      <w:r>
+        <w:rPr>
+          <w:rFonts w:cs="Arial"/>
+          <w:b/>
+          <w:bCs/>
+          <w:color w:val="000000"/>
+          <w:szCs w:val="22"/>
+          <w:shd w:val="clear" w:color="auto" w:fill="FFFFFF"/>
+          <w:lang w:val="en-US"/>
+        </w:rPr>
+        <w:t>DSLR Controller</w:t>
+      </w:r>
+      <w:r>
+        <w:rPr>
+          <w:rStyle w:val="apple-converted-space"/>
+          <w:rFonts w:cs="Arial"/>
+          <w:color w:val="000000"/>
+          <w:szCs w:val="22"/>
+          <w:shd w:val="clear" w:color="auto" w:fill="FFFFFF"/>
+          <w:lang w:val="en-US"/>
+        </w:rPr>
+        <w:t> </w:t>
+      </w:r>
+      <w:r>
+        <w:rPr>
+          <w:rFonts w:cs="Arial"/>
+          <w:color w:val="000000"/>
+          <w:szCs w:val="22"/>
+          <w:shd w:val="clear" w:color="auto" w:fill="FFFFFF"/>
+          <w:lang w:val="en-US"/>
+        </w:rPr>
+        <w:t xml:space="preserve">was the first and is still the best app to </w:t>
+      </w:r>
+      <w:r>
+        <w:rPr>
+          <w:rFonts w:cs="Arial"/>
+          <w:color w:val="000000"/>
+          <w:szCs w:val="22"/>
+          <w:shd w:val="clear" w:color="auto" w:fill="FFFFFF"/>
+          <w:lang w:val="en-US"/>
+        </w:rPr>
+        <w:lastRenderedPageBreak/>
+        <w:t>fully control your</w:t>
+      </w:r>
+      <w:r>
+        <w:rPr>
+          <w:rStyle w:val="apple-converted-space"/>
+          <w:rFonts w:cs="Arial"/>
+          <w:color w:val="000000"/>
+          <w:szCs w:val="22"/>
+          <w:shd w:val="clear" w:color="auto" w:fill="FFFFFF"/>
+          <w:lang w:val="en-US"/>
+        </w:rPr>
+        <w:t> </w:t>
+      </w:r>
+      <w:r>
+        <w:rPr>
+          <w:rFonts w:cs="Arial"/>
+          <w:b/>
+          <w:bCs/>
+          <w:color w:val="000000"/>
+          <w:szCs w:val="22"/>
+          <w:shd w:val="clear" w:color="auto" w:fill="FFFFFF"/>
+          <w:lang w:val="en-US"/>
+        </w:rPr>
+        <w:t>Canon EOS</w:t>
+      </w:r>
+      <w:r>
+        <w:rPr>
+          <w:rStyle w:val="apple-converted-space"/>
+          <w:rFonts w:cs="Arial"/>
+          <w:color w:val="000000"/>
+          <w:szCs w:val="22"/>
+          <w:shd w:val="clear" w:color="auto" w:fill="FFFFFF"/>
+          <w:lang w:val="en-US"/>
+        </w:rPr>
+        <w:t> </w:t>
+      </w:r>
+      <w:r>
+        <w:rPr>
+          <w:rFonts w:cs="Arial"/>
+          <w:color w:val="000000"/>
+          <w:szCs w:val="22"/>
+          <w:shd w:val="clear" w:color="auto" w:fill="FFFFFF"/>
+          <w:lang w:val="en-US"/>
+        </w:rPr>
+        <w:t>DSLR from your</w:t>
+      </w:r>
+      <w:r>
+        <w:rPr>
+          <w:rStyle w:val="apple-converted-space"/>
+          <w:rFonts w:cs="Arial"/>
+          <w:color w:val="000000"/>
+          <w:szCs w:val="22"/>
+          <w:shd w:val="clear" w:color="auto" w:fill="FFFFFF"/>
+          <w:lang w:val="en-US"/>
+        </w:rPr>
+        <w:t> </w:t>
+      </w:r>
+      <w:r>
+        <w:rPr>
+          <w:rFonts w:cs="Arial"/>
+          <w:b/>
+          <w:bCs/>
+          <w:color w:val="000000"/>
+          <w:szCs w:val="22"/>
+          <w:shd w:val="clear" w:color="auto" w:fill="FFFFFF"/>
+          <w:lang w:val="en-US"/>
+        </w:rPr>
+        <w:t>Android</w:t>
+      </w:r>
+      <w:r>
+        <w:rPr>
+          <w:rStyle w:val="apple-converted-space"/>
+          <w:rFonts w:cs="Arial"/>
+          <w:color w:val="000000"/>
+          <w:szCs w:val="22"/>
+          <w:shd w:val="clear" w:color="auto" w:fill="FFFFFF"/>
+          <w:lang w:val="en-US"/>
+        </w:rPr>
+        <w:t> </w:t>
+      </w:r>
+      <w:r>
+        <w:rPr>
+          <w:rFonts w:cs="Arial"/>
+          <w:color w:val="000000"/>
+          <w:szCs w:val="22"/>
+          <w:shd w:val="clear" w:color="auto" w:fill="FFFFFF"/>
+          <w:lang w:val="en-US"/>
+        </w:rPr>
+        <w:t>device, with nothing more than a USB cable. No computer or laptop required, no root required. All you need is a compatible mobile device, a compatible camera, and the right USB cable. If you have Wi-Fi-capable EOS model or a WFT box, it also possible to connect via Wi-Fi.</w:t>
+      </w:r>
+      <w:r>
+        <w:rPr>
+          <w:rFonts w:cs="Arial"/>
+          <w:color w:val="000000"/>
+          <w:szCs w:val="22"/>
+          <w:shd w:val="clear" w:color="auto" w:fill="FFFFFF"/>
+          <w:lang w:val="en-US"/>
+        </w:rPr>
+        <w:t xml:space="preserve"> </w:t>
+      </w:r>
+      <w:r>
+        <w:rPr>
+          <w:szCs w:val="22"/>
+          <w:lang w:val="en-US"/>
+        </w:rPr>
+        <w:t>“</w:t>
+      </w:r>
+      <w:r>
+        <w:rPr>
+          <w:szCs w:val="22"/>
+          <w:lang w:val="en-US"/>
+        </w:rPr>
+        <w:t>[</w:t>
+      </w:r>
+      <w:r>
+        <w:rPr>
+          <w:szCs w:val="22"/>
+          <w:lang w:val="en-US"/>
+        </w:rPr>
+        <w:t>https://dslrcontroller.com/</w:t>
+      </w:r>
+      <w:r>
+        <w:rPr>
+          <w:szCs w:val="22"/>
+          <w:lang w:val="en-US"/>
+        </w:rPr>
+        <w:t xml:space="preserve"> visited: 11.08.2016 01:27]</w:t>
+      </w:r>
+    </w:p>
+    <w:p>
+      <w:pPr>
+        <w:pStyle w:val="Folgeabsatz"/>
+        <w:ind w:firstLine="0"/>
+      </w:pPr>
+      <w:r>
+        <w:t>Die aktuellste Version ist v0.99.6 Beta, die am November 4, 2014 veröffent</w:t>
+      </w:r>
+      <w:r>
+        <w:t>l</w:t>
+      </w:r>
+      <w:r>
+        <w:t>icht</w:t>
+      </w:r>
+      <w:r>
+        <w:t xml:space="preserve"> wurde. [</w:t>
+      </w:r>
+      <w:r>
+        <w:t>https://dslrcontroller.com/</w:t>
+      </w:r>
+      <w:r>
+        <w:rPr>
+          <w:szCs w:val="22"/>
+          <w:lang w:val="en-US"/>
+        </w:rPr>
+        <w:t xml:space="preserve"> </w:t>
+      </w:r>
+      <w:r>
+        <w:rPr>
+          <w:szCs w:val="22"/>
+          <w:lang w:val="en-US"/>
+        </w:rPr>
+        <w:t>visited: 11.08.2016 01:28</w:t>
+      </w:r>
+      <w:r>
+        <w:t>]</w:t>
+      </w:r>
+    </w:p>
+    <w:p>
+      <w:pPr>
+        <w:pStyle w:val="Folgeabsatz"/>
+        <w:ind w:firstLine="0"/>
+      </w:pPr>
+      <w:r>
+        <w:t xml:space="preserve">Somit scheint die App perfekt für die </w:t>
+      </w:r>
+      <w:proofErr w:type="spellStart"/>
+      <w:r>
+        <w:t>Fotobox</w:t>
+      </w:r>
+      <w:proofErr w:type="spellEnd"/>
+      <w:r>
+        <w:t xml:space="preserve"> zu sein, da sie nicht nur reibungslos mit einer Canon EOS 600D zu kommunizieren scheint, sondern auch neben</w:t>
+      </w:r>
+      <w:r>
+        <w:t xml:space="preserve"> </w:t>
+      </w:r>
+      <w:r>
+        <w:t>sehr vielen anderen Funktionen einen Live View anbietet. [</w:t>
+      </w:r>
+      <w:r>
+        <w:t>https://dslrcontroller.com/about.php</w:t>
+      </w:r>
+      <w:r>
+        <w:t xml:space="preserve"> </w:t>
+      </w:r>
+      <w:proofErr w:type="spellStart"/>
+      <w:r>
+        <w:t>visited</w:t>
+      </w:r>
+      <w:proofErr w:type="spellEnd"/>
+      <w:r>
+        <w:t>: 11.08.2016 01:34]</w:t>
+      </w:r>
+    </w:p>
+    <w:p>
+      <w:pPr>
+        <w:pStyle w:val="berschrift2"/>
+      </w:pPr>
+      <w:r>
+        <w:t>Nexus 7 (2012)</w:t>
+      </w:r>
+    </w:p>
+    <w:p>
+      <w:proofErr w:type="gramStart"/>
+      <w:r>
+        <w:t>Das</w:t>
+      </w:r>
+      <w:proofErr w:type="gramEnd"/>
+      <w:r>
+        <w:t xml:space="preserve"> Nexus 7 (2012) ist ein von Google entwickeltes und von Asus hergestelltes Android Tablet. Die Bildschirmdiagonale beläuft sich auf genau 17,8 cm (7‘), mit einer Auflösung von 1280 x 800 Pixeln. [</w:t>
+      </w:r>
+      <w:r>
+        <w:t>https://de.wikipedia.org/wiki/Nexus_7_(2012)</w:t>
+      </w:r>
+      <w:r>
+        <w:t xml:space="preserve"> </w:t>
+      </w:r>
+      <w:proofErr w:type="spellStart"/>
+      <w:r>
+        <w:t>visited</w:t>
+      </w:r>
+      <w:proofErr w:type="spellEnd"/>
+      <w:r>
+        <w:t>: 11.08.2016 01:43]</w:t>
+      </w:r>
+    </w:p>
+    <w:p>
+      <w:pPr>
+        <w:pStyle w:val="Folgeabsatz"/>
+        <w:ind w:firstLine="0"/>
+      </w:pPr>
+      <w:r>
+        <w:t xml:space="preserve">Der Vorteil dieses Geräts gegenüber anderen war zum einen wie schon bei der Kamera die Verfügbarkeit am Lehrstuhl sowie die von </w:t>
+      </w:r>
+      <w:proofErr w:type="spellStart"/>
+      <w:r>
+        <w:t>Chainfire</w:t>
+      </w:r>
+      <w:proofErr w:type="spellEnd"/>
+      <w:r>
+        <w:t xml:space="preserve"> angegebene Kompatibilität mit der DSLR Controller App. [</w:t>
+      </w:r>
+      <w:r>
+        <w:t>https://dslrcontroller.com/devices.php</w:t>
+      </w:r>
+      <w:r>
+        <w:t xml:space="preserve"> </w:t>
+      </w:r>
+      <w:proofErr w:type="spellStart"/>
+      <w:r>
+        <w:t>visited</w:t>
+      </w:r>
+      <w:proofErr w:type="spellEnd"/>
+      <w:r>
+        <w:t>: 11.08.2016 01:45]</w:t>
+      </w:r>
+    </w:p>
+    <w:p>
+      <w:pPr>
+        <w:pStyle w:val="berschrift2"/>
+        <w:rPr>
+          <w:lang w:val="en-US"/>
+        </w:rPr>
+      </w:pPr>
+      <w:proofErr w:type="spellStart"/>
+      <w:r>
+        <w:rPr>
+          <w:lang w:val="en-US"/>
+        </w:rPr>
+        <w:t>Transreceiver</w:t>
+      </w:r>
+      <w:proofErr w:type="spellEnd"/>
+      <w:r>
+        <w:rPr>
+          <w:lang w:val="en-US"/>
+        </w:rPr>
+        <w:t xml:space="preserve"> – </w:t>
+      </w:r>
+      <w:proofErr w:type="spellStart"/>
+      <w:r>
+        <w:rPr>
+          <w:lang w:val="en-US"/>
+        </w:rPr>
+        <w:t>Yongnuo</w:t>
+      </w:r>
+      <w:proofErr w:type="spellEnd"/>
+      <w:r>
+        <w:rPr>
+          <w:lang w:val="en-US"/>
+        </w:rPr>
+        <w:t xml:space="preserve"> RF</w:t>
+      </w:r>
+      <w:r>
+        <w:rPr>
+          <w:lang w:val="en-US"/>
+        </w:rPr>
+        <w:t xml:space="preserve">-603c </w:t>
+      </w:r>
+      <w:r>
+        <w:rPr>
+          <w:lang w:val="en-US"/>
+        </w:rPr>
+        <w:t>II</w:t>
+      </w:r>
+    </w:p>
+    <w:p>
+      <w:r>
+        <w:t xml:space="preserve">Der </w:t>
+      </w:r>
+      <w:proofErr w:type="spellStart"/>
+      <w:r>
+        <w:t>Yongnuo</w:t>
+      </w:r>
+      <w:proofErr w:type="spellEnd"/>
+      <w:r>
+        <w:t xml:space="preserve"> RF-603c II ist ein </w:t>
+      </w:r>
+      <w:proofErr w:type="spellStart"/>
+      <w:r>
+        <w:t>drathloser</w:t>
+      </w:r>
+      <w:proofErr w:type="spellEnd"/>
+      <w:r>
+        <w:t xml:space="preserve"> FSK 2.4 GHz Transreceiver. Er besitzt eine Reichweite von bis zu 100 Metern und ist sowohl Sender als auch Empfänger in einem. </w:t>
+      </w:r>
+      <w:r>
+        <w:t>[</w:t>
+      </w:r>
+      <w:r>
+        <w:t>Bedienungsanleitung S.1</w:t>
+      </w:r>
+      <w:r>
+        <w:t>]</w:t>
+      </w:r>
+      <w:r>
+        <w:t xml:space="preserve"> </w:t>
+      </w:r>
+    </w:p>
+    <w:p>
+      <w:pPr>
+        <w:pStyle w:val="berschrift2"/>
+      </w:pPr>
+      <w:bookmarkStart w:id="14" w:name="_Toc458385700"/>
+      <w:r>
+        <w:lastRenderedPageBreak/>
+        <w:t xml:space="preserve">Blitz – </w:t>
+      </w:r>
+      <w:proofErr w:type="spellStart"/>
+      <w:r>
+        <w:t>Yongnuo</w:t>
+      </w:r>
+      <w:proofErr w:type="spellEnd"/>
+      <w:r>
+        <w:t xml:space="preserve"> YN560-III</w:t>
+      </w:r>
+      <w:bookmarkEnd w:id="14"/>
+    </w:p>
+    <w:p>
+      <w:pPr>
+        <w:pStyle w:val="berschrift2"/>
+      </w:pPr>
+      <w:bookmarkStart w:id="15" w:name="_Toc458385701"/>
+      <w:r>
+        <w:t>Reflexschirm</w:t>
+      </w:r>
+      <w:bookmarkEnd w:id="15"/>
+    </w:p>
+    <w:p>
+      <w:pPr>
+        <w:pStyle w:val="berschrift2"/>
+      </w:pPr>
+      <w:bookmarkStart w:id="16" w:name="_Toc458385702"/>
+      <w:r>
+        <w:t>Fotoboxgehäuse</w:t>
+      </w:r>
+      <w:bookmarkEnd w:id="16"/>
     </w:p>
     <w:p>
       <w:pPr>
         <w:pStyle w:val="berschrift3"/>
       </w:pPr>
-      <w:bookmarkStart w:id="13" w:name="_Toc458385696"/>
-      <w:r>
-        <w:t>Picture Transfer Protocol (PTP)</w:t>
-      </w:r>
-      <w:bookmarkEnd w:id="13"/>
+      <w:bookmarkStart w:id="17" w:name="_Toc458385703"/>
+      <w:r>
+        <w:t>Ausmaße</w:t>
+      </w:r>
+      <w:bookmarkEnd w:id="17"/>
+    </w:p>
+    <w:p>
+      <w:pPr>
+        <w:pStyle w:val="berschrift3"/>
+      </w:pPr>
+      <w:bookmarkStart w:id="18" w:name="_Toc458385704"/>
+      <w:r>
+        <w:t>Farbe</w:t>
+      </w:r>
+      <w:bookmarkEnd w:id="18"/>
+    </w:p>
+    <w:p>
+      <w:pPr>
+        <w:pStyle w:val="berschrift1"/>
+      </w:pPr>
+      <w:bookmarkStart w:id="19" w:name="_Toc458385705"/>
+      <w:r>
+        <w:t>Realisierung</w:t>
+      </w:r>
+      <w:bookmarkEnd w:id="19"/>
+      <w:r>
+        <w:t xml:space="preserve"> </w:t>
+      </w:r>
+    </w:p>
+    <w:p>
+      <w:pPr>
+        <w:pStyle w:val="berschrift2"/>
+      </w:pPr>
+      <w:bookmarkStart w:id="20" w:name="_Toc458385706"/>
+      <w:r>
+        <w:t>DSLR-Controller-App + WLAN Router</w:t>
+      </w:r>
+      <w:bookmarkEnd w:id="20"/>
+    </w:p>
+    <w:p>
+      <w:pPr>
+        <w:pStyle w:val="berschrift3"/>
+      </w:pPr>
+      <w:bookmarkStart w:id="21" w:name="_Toc458385707"/>
+      <w:r>
+        <w:t>Technische Grenzen</w:t>
+      </w:r>
+      <w:bookmarkEnd w:id="21"/>
+    </w:p>
+    <w:p>
+      <w:pPr>
+        <w:pStyle w:val="berschrift3"/>
+      </w:pPr>
+      <w:bookmarkStart w:id="22" w:name="_Toc458385708"/>
+      <w:r>
+        <w:t>Lösungsansätze</w:t>
+      </w:r>
+      <w:bookmarkEnd w:id="22"/>
+    </w:p>
+    <w:p>
+      <w:pPr>
+        <w:pStyle w:val="berschrift2"/>
+      </w:pPr>
+      <w:bookmarkStart w:id="23" w:name="_Toc458385709"/>
+      <w:r>
+        <w:t xml:space="preserve">Blitz- </w:t>
+      </w:r>
+      <w:proofErr w:type="spellStart"/>
+      <w:r>
+        <w:t>Yongnuo</w:t>
+      </w:r>
+      <w:proofErr w:type="spellEnd"/>
+      <w:r>
+        <w:t xml:space="preserve"> YN560-III</w:t>
+      </w:r>
+      <w:bookmarkEnd w:id="23"/>
+    </w:p>
+    <w:p>
+      <w:pPr>
+        <w:pStyle w:val="berschrift3"/>
+      </w:pPr>
+      <w:bookmarkStart w:id="24" w:name="_Toc458385710"/>
+      <w:r>
+        <w:t>Technische Grenzen</w:t>
+      </w:r>
+      <w:bookmarkEnd w:id="24"/>
+    </w:p>
+    <w:p>
+      <w:pPr>
+        <w:pStyle w:val="berschrift3"/>
+      </w:pPr>
+      <w:bookmarkStart w:id="25" w:name="_Toc458385711"/>
+      <w:r>
+        <w:t>Lösungsansätze</w:t>
+      </w:r>
+      <w:bookmarkEnd w:id="25"/>
+    </w:p>
+    <w:p>
+      <w:pPr>
+        <w:pStyle w:val="berschrift2"/>
+      </w:pPr>
+      <w:bookmarkStart w:id="26" w:name="_Toc458385712"/>
+      <w:r>
+        <w:t xml:space="preserve">Transreceiver – </w:t>
+      </w:r>
+      <w:proofErr w:type="spellStart"/>
+      <w:r>
+        <w:t>Yongnuo</w:t>
+      </w:r>
+      <w:proofErr w:type="spellEnd"/>
+      <w:r>
+        <w:t xml:space="preserve"> RF603CII</w:t>
+      </w:r>
+      <w:bookmarkEnd w:id="26"/>
+    </w:p>
+    <w:p>
+      <w:pPr>
+        <w:pStyle w:val="berschrift3"/>
+      </w:pPr>
+      <w:bookmarkStart w:id="27" w:name="_Toc458385713"/>
+      <w:r>
+        <w:t>Technische G</w:t>
+      </w:r>
+      <w:bookmarkStart w:id="28" w:name="_GoBack"/>
+      <w:bookmarkEnd w:id="28"/>
+      <w:r>
+        <w:t>renzen</w:t>
+      </w:r>
+      <w:bookmarkEnd w:id="27"/>
+    </w:p>
+    <w:p>
+      <w:pPr>
+        <w:pStyle w:val="berschrift3"/>
+      </w:pPr>
+      <w:bookmarkStart w:id="29" w:name="_Toc458385714"/>
+      <w:r>
+        <w:t>Lösungsansätze</w:t>
+      </w:r>
+      <w:bookmarkEnd w:id="29"/>
+    </w:p>
+    <w:p>
+      <w:pPr>
+        <w:pStyle w:val="berschrift2"/>
+      </w:pPr>
+      <w:r>
+        <w:t xml:space="preserve">Grobhandtaster / </w:t>
+      </w:r>
+      <w:r>
+        <w:t xml:space="preserve">Transreceiver – </w:t>
+      </w:r>
+      <w:proofErr w:type="spellStart"/>
+      <w:r>
+        <w:t>Yongnuo</w:t>
+      </w:r>
+      <w:proofErr w:type="spellEnd"/>
+      <w:r>
+        <w:t xml:space="preserve"> RF603CII</w:t>
+      </w:r>
+    </w:p>
+    <w:p>
+      <w:pPr>
+        <w:pStyle w:val="berschrift2"/>
+      </w:pPr>
+      <w:bookmarkStart w:id="30" w:name="_Toc458385715"/>
+      <w:r>
+        <w:t>Fotoboxgehäuse</w:t>
+      </w:r>
+      <w:bookmarkEnd w:id="30"/>
+    </w:p>
+    <w:p>
+      <w:pPr>
+        <w:pStyle w:val="berschrift3"/>
+      </w:pPr>
+      <w:bookmarkStart w:id="31" w:name="_Toc458385716"/>
+      <w:r>
+        <w:t>Herstellung</w:t>
+      </w:r>
+      <w:bookmarkEnd w:id="31"/>
+    </w:p>
+    <w:p>
+      <w:pPr>
+        <w:pStyle w:val="berschrift3"/>
+      </w:pPr>
+      <w:bookmarkStart w:id="32" w:name="_Toc458385717"/>
+      <w:r>
+        <w:lastRenderedPageBreak/>
+        <w:t>Anleitung zum Aufbau</w:t>
+      </w:r>
+      <w:bookmarkEnd w:id="32"/>
+    </w:p>
+    <w:p>
+      <w:pPr>
+        <w:pStyle w:val="berschrift2"/>
+      </w:pPr>
+      <w:bookmarkStart w:id="33" w:name="_Toc458385718"/>
+      <w:r>
+        <w:t>App Entwicklung</w:t>
+      </w:r>
+      <w:bookmarkEnd w:id="33"/>
+    </w:p>
+    <w:p>
+      <w:pPr>
+        <w:pStyle w:val="berschrift3"/>
+      </w:pPr>
+      <w:bookmarkStart w:id="34" w:name="_Toc458385719"/>
+      <w:r>
+        <w:t>PTP Open-Source-Bibliothek</w:t>
+      </w:r>
+      <w:bookmarkEnd w:id="34"/>
+    </w:p>
+    <w:p>
+      <w:pPr>
+        <w:pStyle w:val="berschrift4"/>
+        <w:rPr>
+          <w:lang w:val="en-US"/>
+        </w:rPr>
+      </w:pPr>
+      <w:r>
+        <w:rPr>
+          <w:lang w:val="en-US"/>
+        </w:rPr>
+        <w:t>Das Picture Transfer Protocol (PTP)</w:t>
+      </w:r>
     </w:p>
     <w:p>
       <w:r>
         <w:t xml:space="preserve">Das Picture Transfer Protocol (PTP) ist ein Protokoll, das </w:t>
       </w:r>
       <w:r>
-        <w:t>entwickelt wurde um die Kommunikation zwischen</w:t>
-      </w:r>
-      <w:r>
-        <w:t xml:space="preserve"> digitalen</w:t>
-      </w:r>
-      <w:r>
-        <w:t xml:space="preserve"> Kameras und PCs, sowie anderen Endgeräten wie z.B. Druckern zu erleichtern und zu universalisieren [pc_ieee_trans_consumer_elect_2002_a S.417]. Vor dem PTP, das als ISO</w:t>
+        <w:t>entwickelt wurde um die Kommunikation zwischen digitalen Kameras und PCs, sowie anderen Endgeräten wie z.B. Druckern zu erleichtern und zu universalisieren [pc_ieee_trans_consumer_elect_2002_a S.417]. Vor dem PTP, das als ISO</w:t>
       </w:r>
       <w:r>
         <w:rPr>
           <w:rStyle w:val="Funotenzeichen"/>
         </w:rPr>
-        <w:footnoteReference w:id="1"/>
-      </w:r>
-      <w:r>
-        <w:t xml:space="preserve"> 15740 </w:t>
-      </w:r>
-      <w:r>
-        <w:t xml:space="preserve">veröffentlicht wurde  </w:t>
-      </w:r>
-      <w:r>
-        <w:t>[pc_ieee_trans_consumer_elect_2002_a S.417, nochmal checken wegen „PIMA“]</w:t>
-      </w:r>
-      <w:r>
-        <w:t>, entwickelte jeder Kamerahersteller sein eigenes Protokoll um auf digitale Kameras zuzugreifen und zu steuern. Die Nachteile dieser Methode liegen wohl auf der Hand. Es mussten sowohl Treiber für Betriebssysteme als auch für sämtliche Geräte, die unterstützt werde</w:t>
-      </w:r>
-      <w:r>
-        <w:t>n sollten bereitgestellt werden</w:t>
-      </w:r>
-      <w:r>
-        <w:t xml:space="preserve">. </w:t>
-      </w:r>
-      <w:r>
-        <w:t xml:space="preserve">Dies führte nicht nur zu lästigen Installationen der Treiber, bei denen ein gewisses Maß an technischem Know-how voraussetzt wurde, sondern auch zu höheren Preisen digitaler Kameras [pc_ieee_trans_consumer_elect_2002_a S.417]. In </w:t>
-      </w:r>
-      <w:r>
-        <w:t xml:space="preserve">den </w:t>
-      </w:r>
-      <w:r>
-        <w:t xml:space="preserve">folgenden zwei Unterkapiteln werden zum einen das ursprüngliche Picture Transfer Protocol, das mittels USB kommuniziert und zum anderen </w:t>
-      </w:r>
+        <w:footnoteReference w:id="2"/>
+      </w:r>
+      <w:r>
+        <w:t xml:space="preserve"> 15740 veröffentlicht wurde  [pc_ieee_trans_consumer_elect_2002_a S.417, nochmal checken wegen „PIMA“], entwickelte jeder Kamerahersteller sein eigenes Protokoll um auf digitale Kameras zuzugreifen und zu steuern. Die Nachteile dieser Methode liegen wohl auf der Hand. Es mussten sowohl Treiber für Betriebssysteme als auch für sämtliche Geräte, die unterstützt werden sollten bereitgestellt werden. Dies führte nicht nur zu lästigen Installationen der Treiber, bei denen ein gewisses Maß an technischem Know-how voraussetzt wurde, sondern auch zu höheren Preisen digitaler Kameras [pc_ieee_trans_consumer_elect_2002_a S.417]. In den folgenden zwei Unterkapiteln werden zum einen das ursprüngliche Picture Transfer Protocol, das mittels USB kommuniziert und zum anderen die Erweiterung PTP/IP, die mithilfe des Internet Protocol</w:t>
+      </w:r>
+      <w:r>
+        <w:rPr>
+          <w:rStyle w:val="Funotenzeichen"/>
+        </w:rPr>
+        <w:footnoteReference w:id="3"/>
+      </w:r>
+      <w:r>
+        <w:t xml:space="preserve"> (IP) agiert grundlegend erklärt. </w:t>
+      </w:r>
+    </w:p>
+    <w:p/>
+    <w:p>
+      <w:pPr>
+        <w:pStyle w:val="berschrift3"/>
+      </w:pPr>
+      <w:bookmarkStart w:id="35" w:name="_Toc458385720"/>
       <w:r>
         <w:lastRenderedPageBreak/>
-        <w:t>d</w:t>
-      </w:r>
-      <w:r>
-        <w:t>ie Erweiterung PTP/IP, die mithilfe des Internet Protocol</w:t>
-      </w:r>
-      <w:r>
-        <w:rPr>
-          <w:rStyle w:val="Funotenzeichen"/>
-        </w:rPr>
-        <w:footnoteReference w:id="2"/>
-      </w:r>
-      <w:r>
-        <w:t xml:space="preserve"> (IP)</w:t>
-      </w:r>
-      <w:r>
-        <w:t xml:space="preserve"> agiert grundlegend erklärt.</w:t>
-      </w:r>
-      <w:r>
-        <w:t xml:space="preserve"> </w:t>
-      </w:r>
-    </w:p>
-    <w:p>
-      <w:pPr>
-        <w:pStyle w:val="berschrift4"/>
-      </w:pPr>
-      <w:r>
-        <w:t>PTP über USB</w:t>
-      </w:r>
+        <w:t>Konzept</w:t>
+      </w:r>
+      <w:bookmarkEnd w:id="35"/>
+    </w:p>
+    <w:p>
+      <w:pPr>
+        <w:pStyle w:val="berschrift3"/>
+      </w:pPr>
+      <w:bookmarkStart w:id="36" w:name="_Toc458385721"/>
+      <w:r>
+        <w:t>Technische Grenzen</w:t>
+      </w:r>
+      <w:bookmarkEnd w:id="36"/>
+    </w:p>
+    <w:p>
+      <w:pPr>
+        <w:pStyle w:val="berschrift3"/>
+      </w:pPr>
+      <w:bookmarkStart w:id="37" w:name="_Toc458385722"/>
+      <w:r>
+        <w:t>Technische Lösungen</w:t>
+      </w:r>
+      <w:bookmarkEnd w:id="37"/>
+    </w:p>
+    <w:p>
+      <w:pPr>
+        <w:pStyle w:val="berschrift3"/>
+      </w:pPr>
+      <w:bookmarkStart w:id="38" w:name="_Toc458385723"/>
+      <w:r>
+        <w:t>Design</w:t>
+      </w:r>
+      <w:bookmarkEnd w:id="38"/>
+    </w:p>
+    <w:p>
+      <w:pPr>
+        <w:pStyle w:val="berschrift3"/>
+      </w:pPr>
+      <w:bookmarkStart w:id="39" w:name="_Toc458385724"/>
+      <w:r>
+        <w:t>Zusammenfassung</w:t>
+      </w:r>
+      <w:bookmarkEnd w:id="39"/>
+    </w:p>
+    <w:p>
+      <w:pPr>
+        <w:pStyle w:val="berschrift2"/>
+      </w:pPr>
+      <w:r>
+        <w:t>PHP Server</w:t>
+      </w:r>
+    </w:p>
+    <w:p>
+      <w:pPr>
+        <w:pStyle w:val="berschrift1"/>
+      </w:pPr>
+      <w:bookmarkStart w:id="40" w:name="_Toc458385725"/>
+      <w:r>
+        <w:t>Usability Test</w:t>
+      </w:r>
+      <w:bookmarkEnd w:id="40"/>
+    </w:p>
+    <w:p>
+      <w:pPr>
+        <w:pStyle w:val="berschrift2"/>
+      </w:pPr>
+      <w:bookmarkStart w:id="41" w:name="_Toc458385726"/>
+      <w:r>
+        <w:t>1. Iteration</w:t>
+      </w:r>
+      <w:bookmarkEnd w:id="41"/>
+    </w:p>
+    <w:p>
+      <w:pPr>
+        <w:pStyle w:val="berschrift2"/>
+      </w:pPr>
+      <w:bookmarkStart w:id="42" w:name="_Toc458385727"/>
+      <w:proofErr w:type="spellStart"/>
+      <w:r>
+        <w:t>Redesign</w:t>
+      </w:r>
+      <w:bookmarkEnd w:id="42"/>
+      <w:proofErr w:type="spellEnd"/>
+    </w:p>
+    <w:p>
+      <w:pPr>
+        <w:pStyle w:val="berschrift2"/>
+      </w:pPr>
+      <w:bookmarkStart w:id="43" w:name="_Toc458385728"/>
+      <w:r>
+        <w:t>2. Iteration</w:t>
+      </w:r>
+      <w:bookmarkEnd w:id="43"/>
+    </w:p>
+    <w:p>
+      <w:pPr>
+        <w:pStyle w:val="berschrift2"/>
+      </w:pPr>
+      <w:bookmarkStart w:id="44" w:name="_Toc458385729"/>
+      <w:proofErr w:type="spellStart"/>
+      <w:r>
+        <w:t>Redesign</w:t>
+      </w:r>
+      <w:bookmarkEnd w:id="44"/>
+      <w:proofErr w:type="spellEnd"/>
+    </w:p>
+    <w:p>
+      <w:pPr>
+        <w:pStyle w:val="berschrift1"/>
+      </w:pPr>
+      <w:bookmarkStart w:id="45" w:name="_Toc458385730"/>
+      <w:r>
+        <w:t>Test im Anwendungsfall</w:t>
+      </w:r>
+      <w:bookmarkEnd w:id="45"/>
+    </w:p>
+    <w:p>
+      <w:pPr>
+        <w:pStyle w:val="berschrift2"/>
+      </w:pPr>
+      <w:bookmarkStart w:id="46" w:name="_Toc458385731"/>
+      <w:r>
+        <w:t>Warum teilnehmende Beobachtung</w:t>
+      </w:r>
+      <w:bookmarkEnd w:id="46"/>
+    </w:p>
+    <w:p>
+      <w:pPr>
+        <w:pStyle w:val="berschrift2"/>
+      </w:pPr>
+      <w:bookmarkStart w:id="47" w:name="_Toc458385732"/>
+      <w:r>
+        <w:t>Absolventenfeier 2016</w:t>
+      </w:r>
+      <w:bookmarkEnd w:id="47"/>
+    </w:p>
+    <w:p>
+      <w:pPr>
+        <w:pStyle w:val="berschrift2"/>
+      </w:pPr>
+      <w:bookmarkStart w:id="48" w:name="_Toc458385733"/>
+      <w:r>
+        <w:t>SIM Sommerfest 2016</w:t>
+      </w:r>
+      <w:bookmarkEnd w:id="48"/>
+    </w:p>
+    <w:p>
+      <w:pPr>
+        <w:pStyle w:val="berschrift2"/>
+      </w:pPr>
+      <w:bookmarkStart w:id="49" w:name="_Toc458385734"/>
+      <w:r>
+        <w:t>Vergleich beider Veranstaltungen</w:t>
+      </w:r>
+      <w:bookmarkEnd w:id="49"/>
+    </w:p>
+    <w:p>
+      <w:pPr>
+        <w:pStyle w:val="berschrift2"/>
+      </w:pPr>
+      <w:bookmarkStart w:id="50" w:name="_Toc458385735"/>
+      <w:r>
+        <w:t>Fazit</w:t>
+      </w:r>
+      <w:bookmarkEnd w:id="50"/>
     </w:p>
     <w:p/>
     <w:p/>
     <w:p>
       <w:pPr>
-        <w:pStyle w:val="berschrift4"/>
-      </w:pPr>
-      <w:r>
-        <w:lastRenderedPageBreak/>
-        <w:t>PTP/IP</w:t>
-      </w:r>
-    </w:p>
-    <w:p>
-      <w:pPr>
-        <w:pStyle w:val="berschrift2"/>
-      </w:pPr>
-      <w:bookmarkStart w:id="14" w:name="_Toc458385697"/>
-      <w:r>
-        <w:t>Canon EOS 600D Kamera</w:t>
-      </w:r>
-      <w:bookmarkEnd w:id="14"/>
-    </w:p>
-    <w:p>
-      <w:pPr>
-        <w:pStyle w:val="berschrift2"/>
-      </w:pPr>
-      <w:bookmarkStart w:id="15" w:name="_Toc458385698"/>
-      <w:r>
-        <w:t>DSLR-Controller-App</w:t>
-      </w:r>
-      <w:bookmarkEnd w:id="15"/>
-    </w:p>
-    <w:p>
-      <w:pPr>
-        <w:pStyle w:val="berschrift2"/>
-      </w:pPr>
-      <w:bookmarkStart w:id="16" w:name="_Toc458385699"/>
-      <w:r>
-        <w:t xml:space="preserve">Blitz – </w:t>
-      </w:r>
-      <w:proofErr w:type="spellStart"/>
-      <w:r>
-        <w:t>Yongnuo</w:t>
-      </w:r>
-      <w:proofErr w:type="spellEnd"/>
-      <w:r>
-        <w:t xml:space="preserve"> YN560-III</w:t>
-      </w:r>
-      <w:bookmarkEnd w:id="16"/>
-    </w:p>
-    <w:p>
-      <w:pPr>
-        <w:pStyle w:val="berschrift2"/>
-      </w:pPr>
-      <w:bookmarkStart w:id="17" w:name="_Toc458385700"/>
-      <w:r>
-        <w:t xml:space="preserve">Transreceiver – </w:t>
-      </w:r>
-      <w:proofErr w:type="spellStart"/>
-      <w:r>
-        <w:t>Yongnuo</w:t>
-      </w:r>
-      <w:proofErr w:type="spellEnd"/>
-      <w:r>
-        <w:t xml:space="preserve"> RF603CII</w:t>
-      </w:r>
-      <w:bookmarkEnd w:id="17"/>
-    </w:p>
-    <w:p>
-      <w:pPr>
-        <w:pStyle w:val="berschrift2"/>
-      </w:pPr>
-      <w:bookmarkStart w:id="18" w:name="_Toc458385701"/>
-      <w:r>
-        <w:t>Reflexschirm</w:t>
-      </w:r>
-      <w:bookmarkEnd w:id="18"/>
-    </w:p>
-    <w:p>
-      <w:pPr>
-        <w:pStyle w:val="berschrift2"/>
-      </w:pPr>
-      <w:bookmarkStart w:id="19" w:name="_Toc458385702"/>
-      <w:r>
-        <w:t>Fotoboxgehäuse</w:t>
-      </w:r>
-      <w:bookmarkEnd w:id="19"/>
-    </w:p>
-    <w:p>
-      <w:pPr>
-        <w:pStyle w:val="berschrift3"/>
-      </w:pPr>
-      <w:bookmarkStart w:id="20" w:name="_Toc458385703"/>
-      <w:r>
-        <w:t>Ausmaße</w:t>
-      </w:r>
-      <w:bookmarkEnd w:id="20"/>
-    </w:p>
-    <w:p>
-      <w:pPr>
-        <w:pStyle w:val="berschrift3"/>
-      </w:pPr>
-      <w:bookmarkStart w:id="21" w:name="_Toc458385704"/>
-      <w:r>
-        <w:t>Farbe</w:t>
-      </w:r>
-      <w:bookmarkEnd w:id="21"/>
-    </w:p>
-    <w:p>
-      <w:pPr>
         <w:pStyle w:val="berschrift1"/>
       </w:pPr>
-      <w:bookmarkStart w:id="22" w:name="_Toc458385705"/>
-      <w:r>
-        <w:t>Realisierung</w:t>
-      </w:r>
-      <w:bookmarkEnd w:id="22"/>
-      <w:r>
-        <w:t xml:space="preserve"> </w:t>
-      </w:r>
-    </w:p>
-    <w:p>
-      <w:pPr>
-        <w:pStyle w:val="berschrift2"/>
-      </w:pPr>
-      <w:bookmarkStart w:id="23" w:name="_Toc458385706"/>
-      <w:r>
-        <w:t>DSLR-Controller-App + WLAN Router</w:t>
-      </w:r>
-      <w:bookmarkEnd w:id="23"/>
-    </w:p>
-    <w:p>
-      <w:pPr>
-        <w:pStyle w:val="berschrift3"/>
-      </w:pPr>
-      <w:bookmarkStart w:id="24" w:name="_Toc458385707"/>
-      <w:r>
-        <w:t>Technische Grenzen</w:t>
-      </w:r>
-      <w:bookmarkEnd w:id="24"/>
-    </w:p>
-    <w:p>
-      <w:pPr>
-        <w:pStyle w:val="berschrift3"/>
-      </w:pPr>
-      <w:bookmarkStart w:id="25" w:name="_Toc458385708"/>
-      <w:r>
-        <w:t>Lösungsansätze</w:t>
-      </w:r>
-      <w:bookmarkEnd w:id="25"/>
-    </w:p>
-    <w:p>
-      <w:pPr>
-        <w:pStyle w:val="berschrift2"/>
-      </w:pPr>
-      <w:bookmarkStart w:id="26" w:name="_Toc458385709"/>
-      <w:r>
-        <w:t xml:space="preserve">Blitz- </w:t>
-      </w:r>
-      <w:proofErr w:type="spellStart"/>
-      <w:r>
-        <w:t>Yongnuo</w:t>
-      </w:r>
-      <w:proofErr w:type="spellEnd"/>
-      <w:r>
-        <w:t xml:space="preserve"> YN560-III</w:t>
-      </w:r>
-      <w:bookmarkEnd w:id="26"/>
-    </w:p>
-    <w:p>
-      <w:pPr>
-        <w:pStyle w:val="berschrift3"/>
-      </w:pPr>
-      <w:bookmarkStart w:id="27" w:name="_Toc458385710"/>
-      <w:r>
-        <w:t>Technische Grenzen</w:t>
-      </w:r>
-      <w:bookmarkEnd w:id="27"/>
-    </w:p>
-    <w:p>
-      <w:pPr>
-        <w:pStyle w:val="berschrift3"/>
-      </w:pPr>
-      <w:bookmarkStart w:id="28" w:name="_Toc458385711"/>
-      <w:r>
-        <w:t>Lösungsansätze</w:t>
-      </w:r>
-      <w:bookmarkEnd w:id="28"/>
-    </w:p>
-    <w:p>
-      <w:pPr>
-        <w:pStyle w:val="berschrift2"/>
-      </w:pPr>
-      <w:bookmarkStart w:id="29" w:name="_Toc458385712"/>
-      <w:r>
-        <w:t xml:space="preserve">Transreceiver – </w:t>
-      </w:r>
-      <w:proofErr w:type="spellStart"/>
-      <w:r>
-        <w:t>Yongnuo</w:t>
-      </w:r>
-      <w:proofErr w:type="spellEnd"/>
-      <w:r>
-        <w:t xml:space="preserve"> RF603CII</w:t>
-      </w:r>
-      <w:bookmarkEnd w:id="29"/>
-    </w:p>
-    <w:p>
-      <w:pPr>
-        <w:pStyle w:val="berschrift3"/>
-      </w:pPr>
-      <w:bookmarkStart w:id="30" w:name="_Toc458385713"/>
-      <w:r>
-        <w:t>Technische Grenzen</w:t>
-      </w:r>
-      <w:bookmarkEnd w:id="30"/>
-    </w:p>
-    <w:p>
-      <w:pPr>
-        <w:pStyle w:val="berschrift3"/>
-      </w:pPr>
-      <w:bookmarkStart w:id="31" w:name="_Toc458385714"/>
-      <w:r>
-        <w:lastRenderedPageBreak/>
-        <w:t>Lösungsansätze</w:t>
-      </w:r>
-      <w:bookmarkEnd w:id="31"/>
-    </w:p>
-    <w:p>
-      <w:pPr>
-        <w:pStyle w:val="berschrift2"/>
-      </w:pPr>
-      <w:bookmarkStart w:id="32" w:name="_Toc458385715"/>
-      <w:r>
-        <w:t>Fotoboxgehäuse</w:t>
-      </w:r>
-      <w:bookmarkEnd w:id="32"/>
-    </w:p>
-    <w:p>
-      <w:pPr>
-        <w:pStyle w:val="berschrift3"/>
-      </w:pPr>
-      <w:bookmarkStart w:id="33" w:name="_Toc458385716"/>
-      <w:r>
-        <w:t>Herstellung</w:t>
-      </w:r>
-      <w:bookmarkEnd w:id="33"/>
-    </w:p>
-    <w:p>
-      <w:pPr>
-        <w:pStyle w:val="berschrift3"/>
-      </w:pPr>
-      <w:bookmarkStart w:id="34" w:name="_Toc458385717"/>
-      <w:r>
-        <w:t>Anleitung zum Aufbau</w:t>
-      </w:r>
-      <w:bookmarkEnd w:id="34"/>
-    </w:p>
-    <w:p>
-      <w:pPr>
-        <w:pStyle w:val="berschrift2"/>
-      </w:pPr>
-      <w:bookmarkStart w:id="35" w:name="_Toc458385718"/>
-      <w:r>
-        <w:t>App Entwicklung</w:t>
-      </w:r>
-      <w:bookmarkEnd w:id="35"/>
-    </w:p>
-    <w:p>
-      <w:pPr>
-        <w:pStyle w:val="berschrift3"/>
-      </w:pPr>
-      <w:bookmarkStart w:id="36" w:name="_Toc458385719"/>
-      <w:r>
-        <w:t>PTP Open-Source-Bibliothek</w:t>
-      </w:r>
-      <w:bookmarkEnd w:id="36"/>
-    </w:p>
-    <w:p>
-      <w:pPr>
-        <w:pStyle w:val="berschrift3"/>
-      </w:pPr>
-      <w:bookmarkStart w:id="37" w:name="_Toc458385720"/>
-      <w:r>
-        <w:t>Konzept</w:t>
-      </w:r>
-      <w:bookmarkEnd w:id="37"/>
-    </w:p>
-    <w:p>
-      <w:pPr>
-        <w:pStyle w:val="berschrift3"/>
-      </w:pPr>
-      <w:bookmarkStart w:id="38" w:name="_Toc458385721"/>
-      <w:r>
-        <w:t>Technische Grenzen</w:t>
-      </w:r>
-      <w:bookmarkEnd w:id="38"/>
-    </w:p>
-    <w:p>
-      <w:pPr>
-        <w:pStyle w:val="berschrift3"/>
-      </w:pPr>
-      <w:bookmarkStart w:id="39" w:name="_Toc458385722"/>
-      <w:r>
-        <w:t>Technische Lösungen</w:t>
-      </w:r>
-      <w:bookmarkEnd w:id="39"/>
-    </w:p>
-    <w:p>
-      <w:pPr>
-        <w:pStyle w:val="berschrift3"/>
-      </w:pPr>
-      <w:bookmarkStart w:id="40" w:name="_Toc458385723"/>
-      <w:r>
-        <w:t>Design</w:t>
-      </w:r>
-      <w:bookmarkEnd w:id="40"/>
-    </w:p>
-    <w:p>
-      <w:pPr>
-        <w:pStyle w:val="berschrift3"/>
-      </w:pPr>
-      <w:bookmarkStart w:id="41" w:name="_Toc458385724"/>
-      <w:r>
-        <w:t>Zusammenfassung</w:t>
-      </w:r>
-      <w:bookmarkEnd w:id="41"/>
-    </w:p>
-    <w:p>
-      <w:pPr>
-        <w:pStyle w:val="berschrift1"/>
-      </w:pPr>
-      <w:bookmarkStart w:id="42" w:name="_Toc458385725"/>
-      <w:r>
-        <w:t>Usability Test</w:t>
-      </w:r>
-      <w:bookmarkEnd w:id="42"/>
-    </w:p>
-    <w:p>
-      <w:pPr>
-        <w:pStyle w:val="berschrift2"/>
-      </w:pPr>
-      <w:bookmarkStart w:id="43" w:name="_Toc458385726"/>
-      <w:r>
-        <w:t>1. Iteration</w:t>
-      </w:r>
-      <w:bookmarkEnd w:id="43"/>
-    </w:p>
-    <w:p>
-      <w:pPr>
-        <w:pStyle w:val="berschrift2"/>
-      </w:pPr>
-      <w:bookmarkStart w:id="44" w:name="_Toc458385727"/>
-      <w:proofErr w:type="spellStart"/>
-      <w:r>
-        <w:t>Redesign</w:t>
-      </w:r>
-      <w:bookmarkEnd w:id="44"/>
-      <w:proofErr w:type="spellEnd"/>
-    </w:p>
-    <w:p>
-      <w:pPr>
-        <w:pStyle w:val="berschrift2"/>
-      </w:pPr>
-      <w:bookmarkStart w:id="45" w:name="_Toc458385728"/>
-      <w:r>
-        <w:t>2. Iteration</w:t>
-      </w:r>
-      <w:bookmarkEnd w:id="45"/>
-    </w:p>
-    <w:p>
-      <w:pPr>
-        <w:pStyle w:val="berschrift2"/>
-      </w:pPr>
-      <w:bookmarkStart w:id="46" w:name="_Toc458385729"/>
-      <w:proofErr w:type="spellStart"/>
-      <w:r>
-        <w:t>Redesign</w:t>
-      </w:r>
-      <w:bookmarkEnd w:id="46"/>
-      <w:proofErr w:type="spellEnd"/>
-    </w:p>
-    <w:p>
-      <w:pPr>
-        <w:pStyle w:val="berschrift1"/>
-      </w:pPr>
-      <w:bookmarkStart w:id="47" w:name="_Toc458385730"/>
-      <w:r>
-        <w:t>Test im Anwendungsfall</w:t>
-      </w:r>
-      <w:bookmarkEnd w:id="47"/>
-    </w:p>
-    <w:p>
-      <w:pPr>
-        <w:pStyle w:val="berschrift2"/>
-      </w:pPr>
-      <w:bookmarkStart w:id="48" w:name="_Toc458385731"/>
-      <w:r>
-        <w:lastRenderedPageBreak/>
-        <w:t>Warum teilnehmende Beobachtung</w:t>
-      </w:r>
-      <w:bookmarkEnd w:id="48"/>
-    </w:p>
-    <w:p>
-      <w:pPr>
-        <w:pStyle w:val="berschrift2"/>
-      </w:pPr>
-      <w:bookmarkStart w:id="49" w:name="_Toc458385732"/>
-      <w:r>
-        <w:t>Absolventenfeier 2016</w:t>
-      </w:r>
-      <w:bookmarkEnd w:id="49"/>
-    </w:p>
-    <w:p>
-      <w:pPr>
-        <w:pStyle w:val="berschrift2"/>
-      </w:pPr>
-      <w:bookmarkStart w:id="50" w:name="_Toc458385733"/>
-      <w:r>
-        <w:t>SIM Sommerfest 2016</w:t>
-      </w:r>
-      <w:bookmarkEnd w:id="50"/>
-    </w:p>
-    <w:p>
-      <w:pPr>
-        <w:pStyle w:val="berschrift2"/>
-      </w:pPr>
-      <w:bookmarkStart w:id="51" w:name="_Toc458385734"/>
-      <w:r>
-        <w:t>Vergleich beider Veranstaltungen</w:t>
+      <w:bookmarkStart w:id="51" w:name="_Toc458385736"/>
+      <w:r>
+        <w:t>Ausblick</w:t>
       </w:r>
       <w:bookmarkEnd w:id="51"/>
-    </w:p>
-    <w:p>
-      <w:pPr>
-        <w:pStyle w:val="berschrift2"/>
-      </w:pPr>
-      <w:bookmarkStart w:id="52" w:name="_Toc458385735"/>
-      <w:r>
-        <w:t>Fazit</w:t>
-      </w:r>
-      <w:bookmarkEnd w:id="52"/>
-    </w:p>
-    <w:p/>
-    <w:p/>
-    <w:p>
-      <w:pPr>
-        <w:pStyle w:val="berschrift1"/>
-      </w:pPr>
-      <w:bookmarkStart w:id="53" w:name="_Toc458385736"/>
-      <w:r>
-        <w:t>Ausblick</w:t>
-      </w:r>
-      <w:bookmarkEnd w:id="53"/>
     </w:p>
     <w:p>
       <w:pPr>
         <w:spacing w:after="200" w:line="276" w:lineRule="auto"/>
         <w:jc w:val="left"/>
         <w:sectPr>
-          <w:headerReference w:type="default" r:id="rId14"/>
-          <w:footerReference w:type="default" r:id="rId15"/>
+          <w:headerReference w:type="default" r:id="rId15"/>
+          <w:footerReference w:type="default" r:id="rId16"/>
           <w:pgSz w:w="11906" w:h="16838"/>
           <w:pgMar w:top="1440" w:right="1987" w:bottom="1440" w:left="2102" w:header="720" w:footer="720" w:gutter="0"/>
           <w:cols w:space="708"/>
@@ -6396,10 +7268,10 @@
           <w:lang w:val="en-US"/>
         </w:rPr>
       </w:pPr>
-      <w:bookmarkStart w:id="54" w:name="_Toc361142778"/>
-      <w:bookmarkStart w:id="55" w:name="_Toc361143711"/>
-      <w:bookmarkStart w:id="56" w:name="_Toc452981264"/>
-      <w:bookmarkStart w:id="57" w:name="_Toc458385737"/>
+      <w:bookmarkStart w:id="52" w:name="_Toc361142778"/>
+      <w:bookmarkStart w:id="53" w:name="_Toc361143711"/>
+      <w:bookmarkStart w:id="54" w:name="_Toc452981264"/>
+      <w:bookmarkStart w:id="55" w:name="_Toc458385737"/>
       <w:proofErr w:type="spellStart"/>
       <w:r>
         <w:rPr>
@@ -6408,10 +7280,10 @@
         <w:lastRenderedPageBreak/>
         <w:t>Literaturverzeichnis</w:t>
       </w:r>
+      <w:bookmarkEnd w:id="52"/>
+      <w:bookmarkEnd w:id="53"/>
       <w:bookmarkEnd w:id="54"/>
       <w:bookmarkEnd w:id="55"/>
-      <w:bookmarkEnd w:id="56"/>
-      <w:bookmarkEnd w:id="57"/>
       <w:proofErr w:type="spellEnd"/>
     </w:p>
     <w:p>
@@ -6459,6 +7331,7 @@
         <w:rPr>
           <w:sz w:val="22"/>
           <w:szCs w:val="22"/>
+          <w:lang w:val="en-US"/>
         </w:rPr>
       </w:pPr>
       <w:r>
@@ -6468,30 +7341,9 @@
           <w:sz w:val="22"/>
           <w:szCs w:val="22"/>
           <w:shd w:val="clear" w:color="auto" w:fill="FFFFFF"/>
-        </w:rPr>
-        <w:t xml:space="preserve">[https://de.wikipedia.org/wiki/Internet_Protocol </w:t>
-      </w:r>
-      <w:proofErr w:type="spellStart"/>
-      <w:r>
-        <w:rPr>
-          <w:rFonts w:cs="Arial"/>
-          <w:color w:val="252525"/>
-          <w:sz w:val="22"/>
-          <w:szCs w:val="22"/>
-          <w:shd w:val="clear" w:color="auto" w:fill="FFFFFF"/>
-        </w:rPr>
-        <w:t>visited</w:t>
-      </w:r>
-      <w:proofErr w:type="spellEnd"/>
-      <w:r>
-        <w:rPr>
-          <w:rFonts w:cs="Arial"/>
-          <w:color w:val="252525"/>
-          <w:sz w:val="22"/>
-          <w:szCs w:val="22"/>
-          <w:shd w:val="clear" w:color="auto" w:fill="FFFFFF"/>
-        </w:rPr>
-        <w:t>: 08.08.2016 01:08]</w:t>
+          <w:lang w:val="en-US"/>
+        </w:rPr>
+        <w:t>[https://de.wikipedia.org/wiki/Internet_Protocol visited: 08.08.2016 01:08]</w:t>
       </w:r>
     </w:p>
     <w:p>
@@ -6549,16 +7401,16 @@
         <w:pStyle w:val="Inhaltsverzeichnisberschrift"/>
         <w:outlineLvl w:val="0"/>
       </w:pPr>
-      <w:bookmarkStart w:id="58" w:name="_Toc452981269"/>
-      <w:bookmarkStart w:id="59" w:name="_Toc458385738"/>
+      <w:bookmarkStart w:id="56" w:name="_Toc452981269"/>
+      <w:bookmarkStart w:id="57" w:name="_Toc458385738"/>
       <w:r>
         <w:t xml:space="preserve">Erklärung zur </w:t>
       </w:r>
       <w:r>
         <w:t>Urheberschaft</w:t>
       </w:r>
-      <w:bookmarkEnd w:id="58"/>
-      <w:bookmarkEnd w:id="59"/>
+      <w:bookmarkEnd w:id="56"/>
+      <w:bookmarkEnd w:id="57"/>
     </w:p>
     <w:p>
       <w:pPr>
@@ -6765,7 +7617,7 @@
       </w:pPr>
     </w:p>
     <w:sectPr>
-      <w:headerReference w:type="default" r:id="rId16"/>
+      <w:headerReference w:type="default" r:id="rId17"/>
       <w:pgSz w:w="11906" w:h="16838"/>
       <w:pgMar w:top="1440" w:right="1987" w:bottom="1440" w:left="2102" w:header="720" w:footer="720" w:gutter="0"/>
       <w:cols w:space="708"/>
@@ -6840,7 +7692,7 @@
           <w:rPr>
             <w:noProof/>
           </w:rPr>
-          <w:t>14</w:t>
+          <w:t>13</w:t>
         </w:r>
         <w:r>
           <w:rPr>
@@ -6879,6 +7731,298 @@
   <w:footnote w:id="1">
     <w:p>
       <w:pPr>
+        <w:pStyle w:val="Funotentext"/>
+      </w:pPr>
+      <w:r>
+        <w:rPr>
+          <w:rStyle w:val="Funotenzeichen"/>
+        </w:rPr>
+        <w:footnoteRef/>
+      </w:r>
+      <w:r>
+        <w:t xml:space="preserve"> </w:t>
+      </w:r>
+      <w:r>
+        <w:rPr>
+          <w:rFonts w:cs="Arial"/>
+          <w:color w:val="252525"/>
+          <w:shd w:val="clear" w:color="auto" w:fill="FFFFFF"/>
+        </w:rPr>
+        <w:t>Ein</w:t>
+      </w:r>
+      <w:r>
+        <w:rPr>
+          <w:rStyle w:val="apple-converted-space"/>
+          <w:rFonts w:cs="Arial"/>
+          <w:color w:val="252525"/>
+          <w:shd w:val="clear" w:color="auto" w:fill="FFFFFF"/>
+        </w:rPr>
+        <w:t> </w:t>
+      </w:r>
+      <w:r>
+        <w:rPr>
+          <w:rFonts w:cs="Arial"/>
+          <w:b/>
+          <w:bCs/>
+          <w:color w:val="252525"/>
+          <w:shd w:val="clear" w:color="auto" w:fill="FFFFFF"/>
+        </w:rPr>
+        <w:t>Query</w:t>
+      </w:r>
+      <w:r>
+        <w:rPr>
+          <w:rStyle w:val="apple-converted-space"/>
+          <w:rFonts w:cs="Arial"/>
+          <w:b/>
+          <w:bCs/>
+          <w:color w:val="252525"/>
+          <w:shd w:val="clear" w:color="auto" w:fill="FFFFFF"/>
+        </w:rPr>
+        <w:t> </w:t>
+      </w:r>
+      <w:r>
+        <w:rPr>
+          <w:rFonts w:cs="Arial"/>
+          <w:b/>
+          <w:bCs/>
+          <w:color w:val="252525"/>
+          <w:shd w:val="clear" w:color="auto" w:fill="FFFFFF"/>
+        </w:rPr>
+        <w:t>String</w:t>
+      </w:r>
+      <w:r>
+        <w:rPr>
+          <w:rStyle w:val="apple-converted-space"/>
+          <w:rFonts w:cs="Arial"/>
+          <w:color w:val="252525"/>
+          <w:shd w:val="clear" w:color="auto" w:fill="FFFFFF"/>
+        </w:rPr>
+        <w:t> </w:t>
+      </w:r>
+      <w:r>
+        <w:rPr>
+          <w:rFonts w:cs="Arial"/>
+          <w:color w:val="252525"/>
+          <w:shd w:val="clear" w:color="auto" w:fill="FFFFFF"/>
+        </w:rPr>
+        <w:t>(</w:t>
+      </w:r>
+      <w:r>
+        <w:rPr>
+          <w:rFonts w:cs="Arial"/>
+          <w:shd w:val="clear" w:color="auto" w:fill="FFFFFF"/>
+        </w:rPr>
+        <w:t>engl.</w:t>
+      </w:r>
+      <w:r>
+        <w:rPr>
+          <w:rStyle w:val="apple-converted-space"/>
+          <w:rFonts w:cs="Arial"/>
+          <w:color w:val="252525"/>
+          <w:shd w:val="clear" w:color="auto" w:fill="FFFFFF"/>
+        </w:rPr>
+        <w:t> </w:t>
+      </w:r>
+      <w:r>
+        <w:rPr>
+          <w:rFonts w:cs="Arial"/>
+          <w:color w:val="252525"/>
+          <w:shd w:val="clear" w:color="auto" w:fill="FFFFFF"/>
+        </w:rPr>
+        <w:t>„Abfrage-Zeichenkette“) ist ein Teil einer</w:t>
+      </w:r>
+      <w:r>
+        <w:rPr>
+          <w:rStyle w:val="apple-converted-space"/>
+          <w:rFonts w:cs="Arial"/>
+          <w:color w:val="252525"/>
+          <w:shd w:val="clear" w:color="auto" w:fill="FFFFFF"/>
+        </w:rPr>
+        <w:t> </w:t>
+      </w:r>
+      <w:r>
+        <w:rPr>
+          <w:rFonts w:cs="Arial"/>
+          <w:shd w:val="clear" w:color="auto" w:fill="FFFFFF"/>
+        </w:rPr>
+        <w:t>URL</w:t>
+      </w:r>
+      <w:r>
+        <w:rPr>
+          <w:rStyle w:val="apple-converted-space"/>
+          <w:rFonts w:cs="Arial"/>
+          <w:color w:val="252525"/>
+          <w:shd w:val="clear" w:color="auto" w:fill="FFFFFF"/>
+        </w:rPr>
+        <w:t> </w:t>
+      </w:r>
+      <w:r>
+        <w:rPr>
+          <w:rFonts w:cs="Arial"/>
+          <w:color w:val="252525"/>
+          <w:shd w:val="clear" w:color="auto" w:fill="FFFFFF"/>
+        </w:rPr>
+        <w:t>im</w:t>
+      </w:r>
+      <w:r>
+        <w:rPr>
+          <w:rStyle w:val="apple-converted-space"/>
+          <w:rFonts w:cs="Arial"/>
+          <w:color w:val="252525"/>
+          <w:shd w:val="clear" w:color="auto" w:fill="FFFFFF"/>
+        </w:rPr>
+        <w:t> </w:t>
+      </w:r>
+      <w:r>
+        <w:rPr>
+          <w:rFonts w:cs="Arial"/>
+          <w:shd w:val="clear" w:color="auto" w:fill="FFFFFF"/>
+        </w:rPr>
+        <w:t>World Wide Web</w:t>
+      </w:r>
+      <w:r>
+        <w:rPr>
+          <w:rFonts w:cs="Arial"/>
+          <w:color w:val="252525"/>
+          <w:shd w:val="clear" w:color="auto" w:fill="FFFFFF"/>
+        </w:rPr>
+        <w:t>. Diese</w:t>
+      </w:r>
+      <w:r>
+        <w:rPr>
+          <w:rStyle w:val="apple-converted-space"/>
+          <w:rFonts w:cs="Arial"/>
+          <w:color w:val="252525"/>
+          <w:shd w:val="clear" w:color="auto" w:fill="FFFFFF"/>
+        </w:rPr>
+        <w:t> </w:t>
+      </w:r>
+      <w:r>
+        <w:rPr>
+          <w:rFonts w:cs="Arial"/>
+          <w:shd w:val="clear" w:color="auto" w:fill="FFFFFF"/>
+        </w:rPr>
+        <w:t>Zeichenkette</w:t>
+      </w:r>
+      <w:r>
+        <w:rPr>
+          <w:rFonts w:cs="Arial"/>
+          <w:shd w:val="clear" w:color="auto" w:fill="FFFFFF"/>
+        </w:rPr>
+        <w:t xml:space="preserve"> </w:t>
+      </w:r>
+      <w:r>
+        <w:rPr>
+          <w:rFonts w:cs="Arial"/>
+          <w:color w:val="252525"/>
+          <w:shd w:val="clear" w:color="auto" w:fill="FFFFFF"/>
+        </w:rPr>
+        <w:t>enthält</w:t>
+      </w:r>
+      <w:r>
+        <w:rPr>
+          <w:rStyle w:val="apple-converted-space"/>
+          <w:rFonts w:cs="Arial"/>
+          <w:color w:val="252525"/>
+          <w:shd w:val="clear" w:color="auto" w:fill="FFFFFF"/>
+        </w:rPr>
+        <w:t> </w:t>
+      </w:r>
+      <w:r>
+        <w:rPr>
+          <w:rFonts w:cs="Arial"/>
+          <w:shd w:val="clear" w:color="auto" w:fill="FFFFFF"/>
+        </w:rPr>
+        <w:t>benannte Parameter</w:t>
+      </w:r>
+      <w:r>
+        <w:rPr>
+          <w:rFonts w:cs="Arial"/>
+          <w:color w:val="252525"/>
+          <w:shd w:val="clear" w:color="auto" w:fill="FFFFFF"/>
+        </w:rPr>
+        <w:t>, die dann von der</w:t>
+      </w:r>
+      <w:r>
+        <w:rPr>
+          <w:rStyle w:val="apple-converted-space"/>
+          <w:rFonts w:cs="Arial"/>
+          <w:color w:val="252525"/>
+          <w:shd w:val="clear" w:color="auto" w:fill="FFFFFF"/>
+        </w:rPr>
+        <w:t> </w:t>
+      </w:r>
+      <w:r>
+        <w:rPr>
+          <w:rFonts w:cs="Arial"/>
+          <w:shd w:val="clear" w:color="auto" w:fill="FFFFFF"/>
+        </w:rPr>
+        <w:t>Webanwendung</w:t>
+      </w:r>
+      <w:r>
+        <w:rPr>
+          <w:rStyle w:val="apple-converted-space"/>
+          <w:rFonts w:cs="Arial"/>
+          <w:color w:val="252525"/>
+          <w:shd w:val="clear" w:color="auto" w:fill="FFFFFF"/>
+        </w:rPr>
+        <w:t> </w:t>
+      </w:r>
+      <w:r>
+        <w:rPr>
+          <w:rFonts w:cs="Arial"/>
+          <w:color w:val="252525"/>
+          <w:shd w:val="clear" w:color="auto" w:fill="FFFFFF"/>
+        </w:rPr>
+        <w:t>ausgewertet werden können.</w:t>
+      </w:r>
+      <w:r>
+        <w:rPr>
+          <w:rFonts w:cs="Arial"/>
+          <w:color w:val="252525"/>
+          <w:shd w:val="clear" w:color="auto" w:fill="FFFFFF"/>
+        </w:rPr>
+        <w:t xml:space="preserve"> [</w:t>
+      </w:r>
+      <w:r>
+        <w:rPr>
+          <w:rFonts w:cs="Arial"/>
+          <w:color w:val="252525"/>
+          <w:shd w:val="clear" w:color="auto" w:fill="FFFFFF"/>
+        </w:rPr>
+        <w:t>https://de.wikipedia.org/wiki/Query_String</w:t>
+      </w:r>
+      <w:r>
+        <w:rPr>
+          <w:rFonts w:cs="Arial"/>
+          <w:color w:val="252525"/>
+          <w:shd w:val="clear" w:color="auto" w:fill="FFFFFF"/>
+        </w:rPr>
+        <w:t xml:space="preserve"> </w:t>
+      </w:r>
+      <w:proofErr w:type="spellStart"/>
+      <w:r>
+        <w:rPr>
+          <w:rFonts w:cs="Arial"/>
+          <w:color w:val="252525"/>
+          <w:shd w:val="clear" w:color="auto" w:fill="FFFFFF"/>
+        </w:rPr>
+        <w:t>visited</w:t>
+      </w:r>
+      <w:proofErr w:type="spellEnd"/>
+      <w:r>
+        <w:rPr>
+          <w:rFonts w:cs="Arial"/>
+          <w:color w:val="252525"/>
+          <w:shd w:val="clear" w:color="auto" w:fill="FFFFFF"/>
+        </w:rPr>
+        <w:t>: 11.08.2016 01:18]</w:t>
+      </w:r>
+    </w:p>
+  </w:footnote>
+  <w:footnote w:id="2">
+    <w:p>
+      <w:pPr>
         <w:pStyle w:val="StandardWeb"/>
         <w:shd w:val="clear" w:color="auto" w:fill="FFFFFF"/>
         <w:spacing w:before="0" w:beforeAutospacing="0" w:after="0" w:afterAutospacing="0" w:line="294" w:lineRule="atLeast"/>
@@ -6974,7 +8118,6 @@
           <w:color w:val="404040"/>
           <w:sz w:val="20"/>
           <w:szCs w:val="20"/>
-          <w:lang w:val="en-US"/>
         </w:rPr>
       </w:pPr>
       <w:r>
@@ -7049,11 +8192,40 @@
           <w:szCs w:val="20"/>
           <w:lang w:val="en-US"/>
         </w:rPr>
-        <w:t>. [http://www.iso.org/iso/home/about.htm visited: 08.08.2016 00:50]</w:t>
+        <w:t xml:space="preserve">. </w:t>
+      </w:r>
+      <w:r>
+        <w:rPr>
+          <w:rFonts w:ascii="Palatino Linotype" w:hAnsi="Palatino Linotype" w:cs="Helvetica"/>
+          <w:color w:val="404040"/>
+          <w:sz w:val="20"/>
+          <w:szCs w:val="20"/>
+        </w:rPr>
+        <w:t xml:space="preserve">[http://www.iso.org/iso/home/about.htm </w:t>
+      </w:r>
+      <w:proofErr w:type="spellStart"/>
+      <w:r>
+        <w:rPr>
+          <w:rFonts w:ascii="Palatino Linotype" w:hAnsi="Palatino Linotype" w:cs="Helvetica"/>
+          <w:color w:val="404040"/>
+          <w:sz w:val="20"/>
+          <w:szCs w:val="20"/>
+        </w:rPr>
+        <w:t>visited</w:t>
+      </w:r>
+      <w:proofErr w:type="spellEnd"/>
+      <w:r>
+        <w:rPr>
+          <w:rFonts w:ascii="Palatino Linotype" w:hAnsi="Palatino Linotype" w:cs="Helvetica"/>
+          <w:color w:val="404040"/>
+          <w:sz w:val="20"/>
+          <w:szCs w:val="20"/>
+        </w:rPr>
+        <w:t>: 08.08.2016 00:50]</w:t>
       </w:r>
     </w:p>
   </w:footnote>
-  <w:footnote w:id="2">
+  <w:footnote w:id="3">
     <w:p>
       <w:pPr>
         <w:pStyle w:val="Funotentext"/>
@@ -7233,21 +8405,7 @@
           <w:rFonts w:cs="Arial"/>
           <w:shd w:val="clear" w:color="auto" w:fill="FFFFFF"/>
         </w:rPr>
-        <w:t>Imple</w:t>
-      </w:r>
-      <w:r>
-        <w:rPr>
-          <w:rFonts w:cs="Arial"/>
-          <w:shd w:val="clear" w:color="auto" w:fill="FFFFFF"/>
-        </w:rPr>
-        <w:t>m</w:t>
-      </w:r>
-      <w:r>
-        <w:rPr>
-          <w:rFonts w:cs="Arial"/>
-          <w:shd w:val="clear" w:color="auto" w:fill="FFFFFF"/>
-        </w:rPr>
-        <w:t>entierung</w:t>
+        <w:t>Implementierung</w:t>
       </w:r>
       <w:r>
         <w:rPr>
@@ -13209,7 +14367,7 @@
 </file>
 
 <file path=customXml/itemProps1.xml><?xml version="1.0" encoding="utf-8"?>
-<ds:datastoreItem xmlns:ds="http://schemas.openxmlformats.org/officeDocument/2006/customXml" ds:itemID="{D9ED90CA-B8B3-485A-8D71-D0DB481A735B}">
+<ds:datastoreItem xmlns:ds="http://schemas.openxmlformats.org/officeDocument/2006/customXml" ds:itemID="{1458778E-323E-4E6A-B562-2B34DE316F08}">
   <ds:schemaRefs>
     <ds:schemaRef ds:uri="http://schemas.openxmlformats.org/officeDocument/2006/bibliography"/>
   </ds:schemaRefs>

</xml_diff>